<commit_message>
vault backup: Thursday, 21-03-2024, 10:38 am
Affected files:
Archive/Presentations/Presentation-2/Radius Authentication.md
Security/Sentinel/Sentinel - Plural Sight.docx
Security/Sentinel/~$ntinel - Plural Sight.docx
Security/Sentinel/~WRL2045.tmp
</commit_message>
<xml_diff>
--- a/Security/Sentinel/Sentinel - Plural Sight.docx
+++ b/Security/Sentinel/Sentinel - Plural Sight.docx
@@ -5,7 +5,7 @@
   <w:body>
     <w:sdt>
       <w:sdtPr>
-        <w:id w:val="-1315020408"/>
+        <w:id w:val="-279804289"/>
         <w:docPartObj>
           <w:docPartGallery w:val="Table of Contents"/>
           <w:docPartUnique/>
@@ -50,12 +50,12 @@
             <w:fldChar w:fldCharType="begin"/>
           </w:r>
           <w:r>
-            <w:instrText xml:space="preserve"> TOC \o "1-3" \h \z \u </w:instrText>
+            <w:instrText xml:space="preserve"> TOC \o "1-6" \h \z \u </w:instrText>
           </w:r>
           <w:r>
             <w:fldChar w:fldCharType="separate"/>
           </w:r>
-          <w:hyperlink w:anchor="_Toc161838830" w:history="1">
+          <w:hyperlink w:anchor="_Toc161853827" w:history="1">
             <w:r>
               <w:rPr>
                 <w:rStyle w:val="Hyperlink"/>
@@ -82,7 +82,7 @@
                 <w:noProof/>
                 <w:webHidden/>
               </w:rPr>
-              <w:instrText xml:space="preserve"> PAGEREF _Toc161838830 \h </w:instrText>
+              <w:instrText xml:space="preserve"> PAGEREF _Toc161853827 \h </w:instrText>
             </w:r>
             <w:r>
               <w:rPr>
@@ -125,7 +125,7 @@
               <w:lang w:eastAsia="en-IN"/>
             </w:rPr>
           </w:pPr>
-          <w:hyperlink w:anchor="_Toc161838831" w:history="1">
+          <w:hyperlink w:anchor="_Toc161853828" w:history="1">
             <w:r>
               <w:rPr>
                 <w:rStyle w:val="Hyperlink"/>
@@ -152,7 +152,7 @@
                 <w:noProof/>
                 <w:webHidden/>
               </w:rPr>
-              <w:instrText xml:space="preserve"> PAGEREF _Toc161838831 \h </w:instrText>
+              <w:instrText xml:space="preserve"> PAGEREF _Toc161853828 \h </w:instrText>
             </w:r>
             <w:r>
               <w:rPr>
@@ -195,7 +195,7 @@
               <w:lang w:eastAsia="en-IN"/>
             </w:rPr>
           </w:pPr>
-          <w:hyperlink w:anchor="_Toc161838832" w:history="1">
+          <w:hyperlink w:anchor="_Toc161853829" w:history="1">
             <w:r>
               <w:rPr>
                 <w:rStyle w:val="Hyperlink"/>
@@ -222,7 +222,7 @@
                 <w:noProof/>
                 <w:webHidden/>
               </w:rPr>
-              <w:instrText xml:space="preserve"> PAGEREF _Toc161838832 \h </w:instrText>
+              <w:instrText xml:space="preserve"> PAGEREF _Toc161853829 \h </w:instrText>
             </w:r>
             <w:r>
               <w:rPr>
@@ -265,7 +265,7 @@
               <w:lang w:eastAsia="en-IN"/>
             </w:rPr>
           </w:pPr>
-          <w:hyperlink w:anchor="_Toc161838833" w:history="1">
+          <w:hyperlink w:anchor="_Toc161853830" w:history="1">
             <w:r>
               <w:rPr>
                 <w:rStyle w:val="Hyperlink"/>
@@ -292,7 +292,7 @@
                 <w:noProof/>
                 <w:webHidden/>
               </w:rPr>
-              <w:instrText xml:space="preserve"> PAGEREF _Toc161838833 \h </w:instrText>
+              <w:instrText xml:space="preserve"> PAGEREF _Toc161853830 \h </w:instrText>
             </w:r>
             <w:r>
               <w:rPr>
@@ -335,7 +335,7 @@
               <w:lang w:eastAsia="en-IN"/>
             </w:rPr>
           </w:pPr>
-          <w:hyperlink w:anchor="_Toc161838834" w:history="1">
+          <w:hyperlink w:anchor="_Toc161853831" w:history="1">
             <w:r>
               <w:rPr>
                 <w:rStyle w:val="Hyperlink"/>
@@ -362,7 +362,7 @@
                 <w:noProof/>
                 <w:webHidden/>
               </w:rPr>
-              <w:instrText xml:space="preserve"> PAGEREF _Toc161838834 \h </w:instrText>
+              <w:instrText xml:space="preserve"> PAGEREF _Toc161853831 \h </w:instrText>
             </w:r>
             <w:r>
               <w:rPr>
@@ -405,7 +405,7 @@
               <w:lang w:eastAsia="en-IN"/>
             </w:rPr>
           </w:pPr>
-          <w:hyperlink w:anchor="_Toc161838835" w:history="1">
+          <w:hyperlink w:anchor="_Toc161853832" w:history="1">
             <w:r>
               <w:rPr>
                 <w:rStyle w:val="Hyperlink"/>
@@ -432,7 +432,7 @@
                 <w:noProof/>
                 <w:webHidden/>
               </w:rPr>
-              <w:instrText xml:space="preserve"> PAGEREF _Toc161838835 \h </w:instrText>
+              <w:instrText xml:space="preserve"> PAGEREF _Toc161853832 \h </w:instrText>
             </w:r>
             <w:r>
               <w:rPr>
@@ -475,7 +475,7 @@
               <w:lang w:eastAsia="en-IN"/>
             </w:rPr>
           </w:pPr>
-          <w:hyperlink w:anchor="_Toc161838836" w:history="1">
+          <w:hyperlink w:anchor="_Toc161853833" w:history="1">
             <w:r>
               <w:rPr>
                 <w:rStyle w:val="Hyperlink"/>
@@ -502,7 +502,7 @@
                 <w:noProof/>
                 <w:webHidden/>
               </w:rPr>
-              <w:instrText xml:space="preserve"> PAGEREF _Toc161838836 \h </w:instrText>
+              <w:instrText xml:space="preserve"> PAGEREF _Toc161853833 \h </w:instrText>
             </w:r>
             <w:r>
               <w:rPr>
@@ -545,13 +545,13 @@
               <w:lang w:eastAsia="en-IN"/>
             </w:rPr>
           </w:pPr>
-          <w:hyperlink w:anchor="_Toc161838837" w:history="1">
+          <w:hyperlink w:anchor="_Toc161853834" w:history="1">
             <w:r>
               <w:rPr>
                 <w:rStyle w:val="Hyperlink"/>
                 <w:noProof/>
               </w:rPr>
-              <w:t>Retention period of Sentinel and Log Analytic Workspace.</w:t>
+              <w:t>Log analytic workspace.</w:t>
             </w:r>
             <w:r>
               <w:rPr>
@@ -572,7 +572,7 @@
                 <w:noProof/>
                 <w:webHidden/>
               </w:rPr>
-              <w:instrText xml:space="preserve"> PAGEREF _Toc161838837 \h </w:instrText>
+              <w:instrText xml:space="preserve"> PAGEREF _Toc161853834 \h </w:instrText>
             </w:r>
             <w:r>
               <w:rPr>
@@ -615,27 +615,153 @@
               <w:lang w:eastAsia="en-IN"/>
             </w:rPr>
           </w:pPr>
-          <w:hyperlink w:anchor="_Toc161838838" w:history="1">
+          <w:hyperlink w:anchor="_Toc161853835" w:history="1">
             <w:r>
               <w:rPr>
                 <w:rStyle w:val="Hyperlink"/>
                 <w:noProof/>
               </w:rPr>
-              <w:t xml:space="preserve">Log Analytic </w:t>
-            </w:r>
+              <w:t>Costs in Log analytic workspace</w:t>
+            </w:r>
+            <w:r>
+              <w:rPr>
+                <w:noProof/>
+                <w:webHidden/>
+              </w:rPr>
+              <w:tab/>
+            </w:r>
+            <w:r>
+              <w:rPr>
+                <w:noProof/>
+                <w:webHidden/>
+              </w:rPr>
+              <w:fldChar w:fldCharType="begin"/>
+            </w:r>
+            <w:r>
+              <w:rPr>
+                <w:noProof/>
+                <w:webHidden/>
+              </w:rPr>
+              <w:instrText xml:space="preserve"> PAGEREF _Toc161853835 \h </w:instrText>
+            </w:r>
+            <w:r>
+              <w:rPr>
+                <w:noProof/>
+                <w:webHidden/>
+              </w:rPr>
+            </w:r>
+            <w:r>
+              <w:rPr>
+                <w:noProof/>
+                <w:webHidden/>
+              </w:rPr>
+              <w:fldChar w:fldCharType="separate"/>
+            </w:r>
+            <w:r>
+              <w:rPr>
+                <w:noProof/>
+                <w:webHidden/>
+              </w:rPr>
+              <w:t>4</w:t>
+            </w:r>
+            <w:r>
+              <w:rPr>
+                <w:noProof/>
+                <w:webHidden/>
+              </w:rPr>
+              <w:fldChar w:fldCharType="end"/>
+            </w:r>
+          </w:hyperlink>
+        </w:p>
+        <w:p>
+          <w:pPr>
+            <w:pStyle w:val="TOC2"/>
+            <w:tabs>
+              <w:tab w:val="right" w:leader="dot" w:pos="9016"/>
+            </w:tabs>
+            <w:rPr>
+              <w:rFonts w:eastAsiaTheme="minorEastAsia"/>
+              <w:noProof/>
+              <w:lang w:eastAsia="en-IN"/>
+            </w:rPr>
+          </w:pPr>
+          <w:hyperlink w:anchor="_Toc161853836" w:history="1">
             <w:r>
               <w:rPr>
                 <w:rStyle w:val="Hyperlink"/>
                 <w:noProof/>
               </w:rPr>
-              <w:t>W</w:t>
-            </w:r>
+              <w:t>Retention period of Sentinel and Log Analytic Workspace.</w:t>
+            </w:r>
+            <w:r>
+              <w:rPr>
+                <w:noProof/>
+                <w:webHidden/>
+              </w:rPr>
+              <w:tab/>
+            </w:r>
+            <w:r>
+              <w:rPr>
+                <w:noProof/>
+                <w:webHidden/>
+              </w:rPr>
+              <w:fldChar w:fldCharType="begin"/>
+            </w:r>
+            <w:r>
+              <w:rPr>
+                <w:noProof/>
+                <w:webHidden/>
+              </w:rPr>
+              <w:instrText xml:space="preserve"> PAGEREF _Toc161853836 \h </w:instrText>
+            </w:r>
+            <w:r>
+              <w:rPr>
+                <w:noProof/>
+                <w:webHidden/>
+              </w:rPr>
+            </w:r>
+            <w:r>
+              <w:rPr>
+                <w:noProof/>
+                <w:webHidden/>
+              </w:rPr>
+              <w:fldChar w:fldCharType="separate"/>
+            </w:r>
+            <w:r>
+              <w:rPr>
+                <w:noProof/>
+                <w:webHidden/>
+              </w:rPr>
+              <w:t>4</w:t>
+            </w:r>
+            <w:r>
+              <w:rPr>
+                <w:noProof/>
+                <w:webHidden/>
+              </w:rPr>
+              <w:fldChar w:fldCharType="end"/>
+            </w:r>
+          </w:hyperlink>
+        </w:p>
+        <w:p>
+          <w:pPr>
+            <w:pStyle w:val="TOC3"/>
+            <w:tabs>
+              <w:tab w:val="right" w:leader="dot" w:pos="9016"/>
+            </w:tabs>
+            <w:rPr>
+              <w:rFonts w:eastAsiaTheme="minorEastAsia"/>
+              <w:noProof/>
+              <w:lang w:eastAsia="en-IN"/>
+            </w:rPr>
+          </w:pPr>
+          <w:hyperlink w:anchor="_Toc161853837" w:history="1">
             <w:r>
               <w:rPr>
                 <w:rStyle w:val="Hyperlink"/>
                 <w:noProof/>
               </w:rPr>
-              <w:t>orkspace</w:t>
+              <w:t>Log Analytic Workspace</w:t>
             </w:r>
             <w:r>
               <w:rPr>
@@ -656,7 +782,7 @@
                 <w:noProof/>
                 <w:webHidden/>
               </w:rPr>
-              <w:instrText xml:space="preserve"> PAGEREF _Toc161838838 \h </w:instrText>
+              <w:instrText xml:space="preserve"> PAGEREF _Toc161853837 \h </w:instrText>
             </w:r>
             <w:r>
               <w:rPr>
@@ -677,6 +803,76 @@
                 <w:webHidden/>
               </w:rPr>
               <w:t>4</w:t>
+            </w:r>
+            <w:r>
+              <w:rPr>
+                <w:noProof/>
+                <w:webHidden/>
+              </w:rPr>
+              <w:fldChar w:fldCharType="end"/>
+            </w:r>
+          </w:hyperlink>
+        </w:p>
+        <w:p>
+          <w:pPr>
+            <w:pStyle w:val="TOC3"/>
+            <w:tabs>
+              <w:tab w:val="right" w:leader="dot" w:pos="9016"/>
+            </w:tabs>
+            <w:rPr>
+              <w:rFonts w:eastAsiaTheme="minorEastAsia"/>
+              <w:noProof/>
+              <w:lang w:eastAsia="en-IN"/>
+            </w:rPr>
+          </w:pPr>
+          <w:hyperlink w:anchor="_Toc161853838" w:history="1">
+            <w:r>
+              <w:rPr>
+                <w:rStyle w:val="Hyperlink"/>
+                <w:noProof/>
+              </w:rPr>
+              <w:t>Retention period on Log analytic workspace table Plans</w:t>
+            </w:r>
+            <w:r>
+              <w:rPr>
+                <w:noProof/>
+                <w:webHidden/>
+              </w:rPr>
+              <w:tab/>
+            </w:r>
+            <w:r>
+              <w:rPr>
+                <w:noProof/>
+                <w:webHidden/>
+              </w:rPr>
+              <w:fldChar w:fldCharType="begin"/>
+            </w:r>
+            <w:r>
+              <w:rPr>
+                <w:noProof/>
+                <w:webHidden/>
+              </w:rPr>
+              <w:instrText xml:space="preserve"> PAGEREF _Toc161853838 \h </w:instrText>
+            </w:r>
+            <w:r>
+              <w:rPr>
+                <w:noProof/>
+                <w:webHidden/>
+              </w:rPr>
+            </w:r>
+            <w:r>
+              <w:rPr>
+                <w:noProof/>
+                <w:webHidden/>
+              </w:rPr>
+              <w:fldChar w:fldCharType="separate"/>
+            </w:r>
+            <w:r>
+              <w:rPr>
+                <w:noProof/>
+                <w:webHidden/>
+              </w:rPr>
+              <w:t>5</w:t>
             </w:r>
             <w:r>
               <w:rPr>
@@ -689,11 +885,6 @@
         </w:p>
         <w:p>
           <w:r>
-            <w:rPr>
-              <w:b/>
-              <w:bCs/>
-              <w:noProof/>
-            </w:rPr>
             <w:fldChar w:fldCharType="end"/>
           </w:r>
         </w:p>
@@ -708,7 +899,7 @@
       <w:pPr>
         <w:pStyle w:val="Heading1"/>
       </w:pPr>
-      <w:bookmarkStart w:id="0" w:name="_Toc161838830"/>
+      <w:bookmarkStart w:id="0" w:name="_Toc161853827"/>
       <w:r>
         <w:lastRenderedPageBreak/>
         <w:t>Sentinel – Plural Sight</w:t>
@@ -725,19 +916,7 @@
         </w:numPr>
       </w:pPr>
       <w:r>
-        <w:t xml:space="preserve">Design and </w:t>
-      </w:r>
-      <w:r>
-        <w:t>configure</w:t>
-      </w:r>
-      <w:r>
-        <w:t xml:space="preserve"> a Microsoft</w:t>
-      </w:r>
-      <w:r>
-        <w:t xml:space="preserve"> </w:t>
-      </w:r>
-      <w:r>
-        <w:t>Sentinel Workspace</w:t>
+        <w:t>Design and configure a Microsoft Sentinel Workspace</w:t>
       </w:r>
       <w:r>
         <w:t>.</w:t>
@@ -752,13 +931,7 @@
         </w:numPr>
       </w:pPr>
       <w:r>
-        <w:t>Implement the Use of Data Connectors</w:t>
-      </w:r>
-      <w:r>
-        <w:t xml:space="preserve"> </w:t>
-      </w:r>
-      <w:r>
-        <w:t>in Microsoft Sentinel</w:t>
+        <w:t>Implement the Use of Data Connectors in Microsoft Sentinel</w:t>
       </w:r>
       <w:r>
         <w:t>.</w:t>
@@ -803,19 +976,7 @@
         </w:numPr>
       </w:pPr>
       <w:r>
-        <w:t>Use Microsoft Sentinel Workbooks to</w:t>
-      </w:r>
-      <w:r>
-        <w:t xml:space="preserve"> </w:t>
-      </w:r>
-      <w:r>
-        <w:t>Analy</w:t>
-      </w:r>
-      <w:r>
-        <w:t>s</w:t>
-      </w:r>
-      <w:r>
-        <w:t>e and Interpret Data</w:t>
+        <w:t>Use Microsoft Sentinel Workbooks to Analyse and Interpret Data</w:t>
       </w:r>
       <w:r>
         <w:t>.</w:t>
@@ -830,13 +991,7 @@
         </w:numPr>
       </w:pPr>
       <w:r>
-        <w:t>Hunt for Threats Using the Microsoft</w:t>
-      </w:r>
-      <w:r>
-        <w:t xml:space="preserve"> </w:t>
-      </w:r>
-      <w:r>
-        <w:t>Sentinel Portal</w:t>
+        <w:t>Hunt for Threats Using the Microsoft Sentinel Portal</w:t>
       </w:r>
       <w:r>
         <w:t>.</w:t>
@@ -862,7 +1017,7 @@
       <w:pPr>
         <w:pStyle w:val="Heading2"/>
       </w:pPr>
-      <w:bookmarkStart w:id="1" w:name="_Toc161838831"/>
+      <w:bookmarkStart w:id="1" w:name="_Toc161853828"/>
       <w:r>
         <w:t>Design Considerations of Sentinel</w:t>
       </w:r>
@@ -873,7 +1028,7 @@
       <w:pPr>
         <w:pStyle w:val="Heading3"/>
       </w:pPr>
-      <w:bookmarkStart w:id="2" w:name="_Toc161838832"/>
+      <w:bookmarkStart w:id="2" w:name="_Toc161853829"/>
       <w:r>
         <w:t>Single tenant with single Microsoft Sentinel Workspace.</w:t>
       </w:r>
@@ -938,16 +1093,7 @@
         <w:ind w:firstLine="720"/>
       </w:pPr>
       <w:r>
-        <w:t xml:space="preserve">This workspace is the single repository of all the data and resources of all the regions of that tenant. </w:t>
-      </w:r>
-      <w:r>
-        <w:t>Because the log data travels between regions</w:t>
-      </w:r>
-      <w:r>
-        <w:t xml:space="preserve"> and storing at another region</w:t>
-      </w:r>
-      <w:r>
-        <w:t xml:space="preserve">, </w:t>
+        <w:t xml:space="preserve">This workspace is the single repository of all the data and resources of all the regions of that tenant. Because the log data travels between regions and storing at another region, </w:t>
       </w:r>
       <w:proofErr w:type="gramStart"/>
       <w:r>
@@ -1146,7 +1292,7 @@
       <w:pPr>
         <w:pStyle w:val="Heading3"/>
       </w:pPr>
-      <w:bookmarkStart w:id="3" w:name="_Toc161838833"/>
+      <w:bookmarkStart w:id="3" w:name="_Toc161853830"/>
       <w:r>
         <w:t>Single tenant with regional Microsoft Sentinel Workspace.</w:t>
       </w:r>
@@ -1158,6 +1304,9 @@
         <w:jc w:val="center"/>
       </w:pPr>
       <w:r>
+        <w:rPr>
+          <w:noProof/>
+        </w:rPr>
         <w:drawing>
           <wp:inline distT="0" distB="0" distL="0" distR="0" wp14:anchorId="4B1A8053" wp14:editId="0D8EA57E">
             <wp:extent cx="5065200" cy="2160000"/>
@@ -1338,7 +1487,7 @@
       <w:pPr>
         <w:pStyle w:val="Heading3"/>
       </w:pPr>
-      <w:bookmarkStart w:id="4" w:name="_Toc161838834"/>
+      <w:bookmarkStart w:id="4" w:name="_Toc161853831"/>
       <w:r>
         <w:t>Multi-tenant</w:t>
       </w:r>
@@ -1350,6 +1499,9 @@
         <w:jc w:val="center"/>
       </w:pPr>
       <w:r>
+        <w:rPr>
+          <w:noProof/>
+        </w:rPr>
         <w:drawing>
           <wp:inline distT="0" distB="0" distL="0" distR="0" wp14:anchorId="0C60367F" wp14:editId="346F9190">
             <wp:extent cx="5040000" cy="2325600"/>
@@ -1407,7 +1559,7 @@
       <w:pPr>
         <w:pStyle w:val="Heading2"/>
       </w:pPr>
-      <w:bookmarkStart w:id="5" w:name="_Toc161838835"/>
+      <w:bookmarkStart w:id="5" w:name="_Toc161853832"/>
       <w:r>
         <w:t>Sentinel Roles</w:t>
       </w:r>
@@ -1517,7 +1669,7 @@
       <w:pPr>
         <w:pStyle w:val="Heading2"/>
       </w:pPr>
-      <w:bookmarkStart w:id="6" w:name="_Toc161838836"/>
+      <w:bookmarkStart w:id="6" w:name="_Toc161853833"/>
       <w:r>
         <w:t xml:space="preserve">Prerequisites before enabling </w:t>
       </w:r>
@@ -1562,18 +1714,22 @@
       <w:pPr>
         <w:pStyle w:val="Heading2"/>
       </w:pPr>
+      <w:bookmarkStart w:id="7" w:name="_Toc161853834"/>
       <w:r>
         <w:t>Log analytic workspace.</w:t>
       </w:r>
+      <w:bookmarkEnd w:id="7"/>
     </w:p>
     <w:p/>
     <w:p>
       <w:pPr>
         <w:pStyle w:val="Heading3"/>
       </w:pPr>
+      <w:bookmarkStart w:id="8" w:name="_Toc161853835"/>
       <w:r>
         <w:t>Costs in Log analytic workspace</w:t>
       </w:r>
+      <w:bookmarkEnd w:id="8"/>
     </w:p>
     <w:p/>
     <w:p>
@@ -1720,13 +1876,365 @@
     <w:p/>
     <w:p>
       <w:pPr>
+        <w:pStyle w:val="Heading2"/>
+      </w:pPr>
+      <w:bookmarkStart w:id="9" w:name="_Toc161853836"/>
+      <w:r>
+        <w:t>Retention period of Sentinel and Log Analytic Workspace.</w:t>
+      </w:r>
+      <w:bookmarkEnd w:id="9"/>
+    </w:p>
+    <w:p/>
+    <w:p>
+      <w:pPr>
         <w:pStyle w:val="Heading3"/>
       </w:pPr>
-      <w:r>
-        <w:t>Plans in Log analytic workspace</w:t>
-      </w:r>
+      <w:bookmarkStart w:id="10" w:name="_Toc161853837"/>
+      <w:r>
+        <w:t>Log Analytic Workspace</w:t>
+      </w:r>
+      <w:bookmarkEnd w:id="10"/>
     </w:p>
     <w:p/>
+    <w:p>
+      <w:pPr>
+        <w:pStyle w:val="ListParagraph"/>
+        <w:numPr>
+          <w:ilvl w:val="0"/>
+          <w:numId w:val="2"/>
+        </w:numPr>
+      </w:pPr>
+      <w:r>
+        <w:rPr>
+          <w:b/>
+          <w:bCs/>
+          <w:i/>
+          <w:iCs/>
+        </w:rPr>
+        <w:t>Total retention period =</w:t>
+      </w:r>
+      <w:r>
+        <w:t xml:space="preserve"> </w:t>
+      </w:r>
+      <w:r>
+        <w:rPr>
+          <w:b/>
+          <w:bCs/>
+          <w:i/>
+          <w:iCs/>
+        </w:rPr>
+        <w:t>interactive retention period</w:t>
+      </w:r>
+      <w:r>
+        <w:t xml:space="preserve"> + </w:t>
+      </w:r>
+      <w:r>
+        <w:rPr>
+          <w:b/>
+          <w:bCs/>
+          <w:i/>
+          <w:iCs/>
+        </w:rPr>
+        <w:t>Archival retention period</w:t>
+      </w:r>
+      <w:r>
+        <w:rPr>
+          <w:b/>
+          <w:bCs/>
+          <w:i/>
+          <w:iCs/>
+        </w:rPr>
+        <w:t>.</w:t>
+      </w:r>
+    </w:p>
+    <w:p>
+      <w:pPr>
+        <w:pStyle w:val="ListParagraph"/>
+        <w:numPr>
+          <w:ilvl w:val="0"/>
+          <w:numId w:val="2"/>
+        </w:numPr>
+      </w:pPr>
+      <w:r>
+        <w:rPr>
+          <w:b/>
+          <w:bCs/>
+        </w:rPr>
+        <w:t xml:space="preserve">Interactive retention </w:t>
+      </w:r>
+      <w:r>
+        <w:rPr>
+          <w:b/>
+          <w:bCs/>
+        </w:rPr>
+        <w:t>period:</w:t>
+      </w:r>
+      <w:r>
+        <w:t xml:space="preserve"> This is the period between </w:t>
+      </w:r>
+      <w:r>
+        <w:rPr>
+          <w:highlight w:val="yellow"/>
+          <w:u w:val="single"/>
+        </w:rPr>
+        <w:t>4 days to 2 years</w:t>
+      </w:r>
+      <w:r>
+        <w:t xml:space="preserve">. This is the period where </w:t>
+      </w:r>
+      <w:r>
+        <w:t>you can retain data for interactive queries.</w:t>
+      </w:r>
+    </w:p>
+    <w:p>
+      <w:pPr>
+        <w:pStyle w:val="ListParagraph"/>
+        <w:numPr>
+          <w:ilvl w:val="0"/>
+          <w:numId w:val="2"/>
+        </w:numPr>
+      </w:pPr>
+      <w:r>
+        <w:rPr>
+          <w:b/>
+          <w:bCs/>
+        </w:rPr>
+        <w:t>Archive retention period:</w:t>
+      </w:r>
+      <w:r>
+        <w:t xml:space="preserve"> This is the period up to </w:t>
+      </w:r>
+      <w:r>
+        <w:rPr>
+          <w:highlight w:val="yellow"/>
+          <w:u w:val="single"/>
+        </w:rPr>
+        <w:t>12 Years</w:t>
+      </w:r>
+      <w:r>
+        <w:t>. This period is for the data to be accessible less frequently.</w:t>
+      </w:r>
+    </w:p>
+    <w:p>
+      <w:pPr>
+        <w:pStyle w:val="ListParagraph"/>
+        <w:numPr>
+          <w:ilvl w:val="1"/>
+          <w:numId w:val="2"/>
+        </w:numPr>
+      </w:pPr>
+      <w:r>
+        <w:t xml:space="preserve">The Archival data can be retrieved only via </w:t>
+      </w:r>
+      <w:r>
+        <w:rPr>
+          <w:i/>
+          <w:iCs/>
+        </w:rPr>
+        <w:t>search jobs</w:t>
+      </w:r>
+      <w:r>
+        <w:t xml:space="preserve"> or </w:t>
+      </w:r>
+      <w:r>
+        <w:rPr>
+          <w:i/>
+          <w:iCs/>
+        </w:rPr>
+        <w:t>restore</w:t>
+      </w:r>
+      <w:r>
+        <w:t>.</w:t>
+      </w:r>
+    </w:p>
+    <w:p>
+      <w:pPr>
+        <w:pStyle w:val="ListParagraph"/>
+        <w:numPr>
+          <w:ilvl w:val="0"/>
+          <w:numId w:val="2"/>
+        </w:numPr>
+      </w:pPr>
+      <w:r>
+        <w:t>Both interactive and Archival period can be customized for each table.</w:t>
+      </w:r>
+    </w:p>
+    <w:p>
+      <w:pPr>
+        <w:pStyle w:val="ListParagraph"/>
+        <w:numPr>
+          <w:ilvl w:val="0"/>
+          <w:numId w:val="2"/>
+        </w:numPr>
+      </w:pPr>
+      <w:r>
+        <w:rPr>
+          <w:highlight w:val="yellow"/>
+        </w:rPr>
+        <w:t>The default data retention period is 30 days</w:t>
+      </w:r>
+      <w:r>
+        <w:t xml:space="preserve">. You can configure it in </w:t>
+      </w:r>
+      <w:r>
+        <w:rPr>
+          <w:b/>
+          <w:bCs/>
+          <w:i/>
+          <w:iCs/>
+        </w:rPr>
+        <w:t>Usage and estimated costs &gt;</w:t>
+      </w:r>
+      <w:r>
+        <w:rPr>
+          <w:b/>
+          <w:bCs/>
+          <w:i/>
+          <w:iCs/>
+        </w:rPr>
+        <w:t xml:space="preserve"> data retention</w:t>
+      </w:r>
+      <w:r>
+        <w:rPr>
+          <w:b/>
+          <w:bCs/>
+          <w:i/>
+          <w:iCs/>
+        </w:rPr>
+        <w:t>.</w:t>
+      </w:r>
+    </w:p>
+    <w:p>
+      <w:pPr>
+        <w:pStyle w:val="ListParagraph"/>
+        <w:numPr>
+          <w:ilvl w:val="0"/>
+          <w:numId w:val="2"/>
+        </w:numPr>
+      </w:pPr>
+      <w:r>
+        <w:t>The data retention period is configured at workspace level, this configured value is then inherited by all the interactive retention period of individual tables of that workspace.</w:t>
+      </w:r>
+    </w:p>
+    <w:p>
+      <w:pPr>
+        <w:pStyle w:val="ListParagraph"/>
+        <w:numPr>
+          <w:ilvl w:val="0"/>
+          <w:numId w:val="2"/>
+        </w:numPr>
+      </w:pPr>
+      <w:r>
+        <w:t xml:space="preserve">You can change the retention period of individual tables by clicking on </w:t>
+      </w:r>
+      <w:r>
+        <w:rPr>
+          <w:u w:val="single"/>
+        </w:rPr>
+        <w:t>three dots</w:t>
+      </w:r>
+      <w:r>
+        <w:t xml:space="preserve"> &gt; </w:t>
+      </w:r>
+      <w:r>
+        <w:rPr>
+          <w:u w:val="single"/>
+        </w:rPr>
+        <w:t>manage table</w:t>
+      </w:r>
+      <w:r>
+        <w:t>,</w:t>
+      </w:r>
+      <w:r>
+        <w:t xml:space="preserve"> which </w:t>
+      </w:r>
+      <w:r>
+        <w:t>will not inherit the default value of workspace data retention</w:t>
+      </w:r>
+      <w:r>
+        <w:t>.</w:t>
+      </w:r>
+      <w:r>
+        <w:t xml:space="preserve"> You can also see options to choose archival period.</w:t>
+      </w:r>
+    </w:p>
+    <w:p>
+      <w:pPr>
+        <w:pStyle w:val="ListParagraph"/>
+        <w:numPr>
+          <w:ilvl w:val="0"/>
+          <w:numId w:val="2"/>
+        </w:numPr>
+      </w:pPr>
+      <w:r>
+        <w:t>You can now change the total amount of retention period by choosing the archival period which will add on interactive retention period.</w:t>
+      </w:r>
+    </w:p>
+    <w:p/>
+    <w:p>
+      <w:pPr>
+        <w:jc w:val="center"/>
+      </w:pPr>
+      <w:r>
+        <w:rPr>
+          <w:noProof/>
+        </w:rPr>
+        <w:drawing>
+          <wp:inline distT="0" distB="0" distL="0" distR="0" wp14:anchorId="31B02B09" wp14:editId="08673B13">
+            <wp:extent cx="3868615" cy="1376259"/>
+            <wp:effectExtent l="0" t="0" r="0" b="0"/>
+            <wp:docPr id="1447919295" name="Picture 1"/>
+            <wp:cNvGraphicFramePr>
+              <a:graphicFrameLocks xmlns:a="http://schemas.openxmlformats.org/drawingml/2006/main" noChangeAspect="1"/>
+            </wp:cNvGraphicFramePr>
+            <a:graphic xmlns:a="http://schemas.openxmlformats.org/drawingml/2006/main">
+              <a:graphicData uri="http://schemas.openxmlformats.org/drawingml/2006/picture">
+                <pic:pic xmlns:pic="http://schemas.openxmlformats.org/drawingml/2006/picture">
+                  <pic:nvPicPr>
+                    <pic:cNvPr id="1447919295" name=""/>
+                    <pic:cNvPicPr/>
+                  </pic:nvPicPr>
+                  <pic:blipFill>
+                    <a:blip r:embed="rId9"/>
+                    <a:stretch>
+                      <a:fillRect/>
+                    </a:stretch>
+                  </pic:blipFill>
+                  <pic:spPr>
+                    <a:xfrm>
+                      <a:off x="0" y="0"/>
+                      <a:ext cx="3895276" cy="1385743"/>
+                    </a:xfrm>
+                    <a:prstGeom prst="rect">
+                      <a:avLst/>
+                    </a:prstGeom>
+                  </pic:spPr>
+                </pic:pic>
+              </a:graphicData>
+            </a:graphic>
+          </wp:inline>
+        </w:drawing>
+      </w:r>
+    </w:p>
+    <w:p/>
+    <w:p>
+      <w:pPr>
+        <w:pStyle w:val="Heading3"/>
+      </w:pPr>
+      <w:bookmarkStart w:id="11" w:name="_Toc161853838"/>
+      <w:r>
+        <w:t>Retention period on Log analytic workspace table Plans</w:t>
+      </w:r>
+      <w:bookmarkEnd w:id="11"/>
+      <w:r>
+        <w:t xml:space="preserve"> </w:t>
+      </w:r>
+    </w:p>
+    <w:p>
+      <w:pPr>
+        <w:pStyle w:val="Heading3"/>
+      </w:pPr>
+    </w:p>
     <w:p>
       <w:pPr>
         <w:pStyle w:val="ListParagraph"/>
@@ -1779,44 +2287,21 @@
     </w:p>
     <w:p>
       <w:pPr>
-        <w:rPr>
-          <w:rFonts w:asciiTheme="majorHAnsi" w:eastAsiaTheme="majorEastAsia" w:hAnsiTheme="majorHAnsi" w:cstheme="majorBidi"/>
-          <w:color w:val="2F5496" w:themeColor="accent1" w:themeShade="BF"/>
-          <w:sz w:val="26"/>
-          <w:szCs w:val="26"/>
-        </w:rPr>
-      </w:pPr>
-      <w:bookmarkStart w:id="7" w:name="_Toc161838837"/>
-      <w:r>
-        <w:br w:type="page"/>
-      </w:r>
-    </w:p>
-    <w:p>
-      <w:pPr>
-        <w:pStyle w:val="Heading2"/>
-      </w:pPr>
-      <w:r>
-        <w:t>Retention period of Sentinel and Log Analytic Workspace.</w:t>
-      </w:r>
-      <w:bookmarkEnd w:id="7"/>
-    </w:p>
-    <w:p/>
-    <w:p>
-      <w:pPr>
-        <w:pStyle w:val="Heading3"/>
-      </w:pPr>
-      <w:bookmarkStart w:id="8" w:name="_Toc161838838"/>
-      <w:r>
-        <w:t>Log Analytic Workspace</w:t>
-      </w:r>
-      <w:bookmarkEnd w:id="8"/>
-    </w:p>
-    <w:p/>
-    <w:p>
-      <w:pPr>
         <w:pStyle w:val="ListParagraph"/>
         <w:numPr>
           <w:ilvl w:val="0"/>
+          <w:numId w:val="2"/>
+        </w:numPr>
+      </w:pPr>
+      <w:r>
+        <w:t xml:space="preserve">Table with Basic plan. </w:t>
+      </w:r>
+    </w:p>
+    <w:p>
+      <w:pPr>
+        <w:pStyle w:val="ListParagraph"/>
+        <w:numPr>
+          <w:ilvl w:val="1"/>
           <w:numId w:val="2"/>
         </w:numPr>
       </w:pPr>
@@ -1824,73 +2309,61 @@
         <w:rPr>
           <w:b/>
           <w:bCs/>
-          <w:i/>
-          <w:iCs/>
         </w:rPr>
-        <w:t>Total retention period =</w:t>
-      </w:r>
-      <w:r>
-        <w:t xml:space="preserve"> </w:t>
-      </w:r>
+        <w:t>Retention period</w:t>
+      </w:r>
+      <w:r>
+        <w:t>: 8 days and cannot be changed.</w:t>
+      </w:r>
+    </w:p>
+    <w:p>
+      <w:pPr>
+        <w:pStyle w:val="ListParagraph"/>
+        <w:numPr>
+          <w:ilvl w:val="1"/>
+          <w:numId w:val="2"/>
+        </w:numPr>
+      </w:pPr>
       <w:r>
         <w:rPr>
           <w:b/>
           <w:bCs/>
-          <w:i/>
-          <w:iCs/>
         </w:rPr>
-        <w:t>interactive retention period</w:t>
-      </w:r>
-      <w:r>
-        <w:t xml:space="preserve"> + </w:t>
-      </w:r>
+        <w:t>Archival period</w:t>
+      </w:r>
+      <w:r>
+        <w:t>: up to 7 years.</w:t>
+      </w:r>
+    </w:p>
+    <w:p>
+      <w:pPr>
+        <w:pStyle w:val="ListParagraph"/>
+        <w:numPr>
+          <w:ilvl w:val="0"/>
+          <w:numId w:val="2"/>
+        </w:numPr>
+      </w:pPr>
+      <w:r>
+        <w:t>Table with Analytics plan.</w:t>
+      </w:r>
+    </w:p>
+    <w:p>
+      <w:pPr>
+        <w:pStyle w:val="ListParagraph"/>
+        <w:numPr>
+          <w:ilvl w:val="1"/>
+          <w:numId w:val="2"/>
+        </w:numPr>
+      </w:pPr>
       <w:r>
         <w:rPr>
           <w:b/>
           <w:bCs/>
-          <w:i/>
-          <w:iCs/>
         </w:rPr>
-        <w:t>Archival retention period</w:t>
-      </w:r>
-      <w:r>
-        <w:rPr>
-          <w:b/>
-          <w:bCs/>
-          <w:i/>
-          <w:iCs/>
-        </w:rPr>
-        <w:t>.</w:t>
-      </w:r>
-    </w:p>
-    <w:p>
-      <w:pPr>
-        <w:pStyle w:val="ListParagraph"/>
-        <w:numPr>
-          <w:ilvl w:val="0"/>
-          <w:numId w:val="2"/>
-        </w:numPr>
-      </w:pPr>
-      <w:r>
-        <w:t xml:space="preserve">Interactive retention </w:t>
-      </w:r>
-      <w:r>
-        <w:t>period:</w:t>
-      </w:r>
-      <w:r>
-        <w:t xml:space="preserve"> This is the period between </w:t>
-      </w:r>
-      <w:r>
-        <w:rPr>
-          <w:u w:val="single"/>
-        </w:rPr>
-        <w:t>4 days to 2 years</w:t>
-      </w:r>
-      <w:r>
-        <w:t xml:space="preserve">. This is the period where </w:t>
-      </w:r>
-      <w:r>
-        <w:t>you can retain data for interactive queries.</w:t>
+        <w:t>Retention period</w:t>
+      </w:r>
+      <w:r>
+        <w:t>: between 30 days to 2 years.</w:t>
       </w:r>
     </w:p>
     <w:sectPr>
@@ -2629,6 +3102,7 @@
   <w:style w:type="character" w:default="1" w:styleId="DefaultParagraphFont">
     <w:name w:val="Default Paragraph Font"/>
     <w:uiPriority w:val="1"/>
+    <w:semiHidden/>
     <w:unhideWhenUsed/>
   </w:style>
   <w:style w:type="table" w:default="1" w:styleId="TableNormal">

</xml_diff>

<commit_message>
vault backup: Sunday, 24-03-2024, 3:56 pm
Affected files:
Security/Sentinel/Sentinel - Plural Sight.docx
</commit_message>
<xml_diff>
--- a/Security/Sentinel/Sentinel - Plural Sight.docx
+++ b/Security/Sentinel/Sentinel - Plural Sight.docx
@@ -5,6 +5,15 @@
   <w:body>
     <w:sdt>
       <w:sdtPr>
+        <w:rPr>
+          <w:rFonts w:asciiTheme="minorHAnsi" w:eastAsiaTheme="minorHAnsi" w:hAnsiTheme="minorHAnsi" w:cstheme="minorBidi"/>
+          <w:color w:val="auto"/>
+          <w:kern w:val="2"/>
+          <w:sz w:val="22"/>
+          <w:szCs w:val="22"/>
+          <w:lang w:val="en-IN"/>
+          <w14:ligatures w14:val="standardContextual"/>
+        </w:rPr>
         <w:id w:val="-279804289"/>
         <w:docPartObj>
           <w:docPartGallery w:val="Table of Contents"/>
@@ -13,16 +22,9 @@
       </w:sdtPr>
       <w:sdtEndPr>
         <w:rPr>
-          <w:rFonts w:asciiTheme="minorHAnsi" w:eastAsiaTheme="minorHAnsi" w:hAnsiTheme="minorHAnsi" w:cstheme="minorBidi"/>
           <w:b/>
           <w:bCs/>
           <w:noProof/>
-          <w:color w:val="auto"/>
-          <w:kern w:val="2"/>
-          <w:sz w:val="22"/>
-          <w:szCs w:val="22"/>
-          <w:lang w:val="en-IN"/>
-          <w14:ligatures w14:val="standardContextual"/>
         </w:rPr>
       </w:sdtEndPr>
       <w:sdtContent>
@@ -131,7 +133,21 @@
                 <w:rStyle w:val="Hyperlink"/>
                 <w:noProof/>
               </w:rPr>
-              <w:t>Design Considerations of Sentinel</w:t>
+              <w:t>Design Cons</w:t>
+            </w:r>
+            <w:r>
+              <w:rPr>
+                <w:rStyle w:val="Hyperlink"/>
+                <w:noProof/>
+              </w:rPr>
+              <w:t>i</w:t>
+            </w:r>
+            <w:r>
+              <w:rPr>
+                <w:rStyle w:val="Hyperlink"/>
+                <w:noProof/>
+              </w:rPr>
+              <w:t>derations of Sentinel</w:t>
             </w:r>
             <w:r>
               <w:rPr>
@@ -905,112 +921,6 @@
         <w:t>Sentinel – Plural Sight</w:t>
       </w:r>
       <w:bookmarkEnd w:id="0"/>
-    </w:p>
-    <w:p/>
-    <w:p>
-      <w:pPr>
-        <w:pStyle w:val="ListParagraph"/>
-        <w:numPr>
-          <w:ilvl w:val="0"/>
-          <w:numId w:val="2"/>
-        </w:numPr>
-      </w:pPr>
-      <w:r>
-        <w:t>Design and configure a Microsoft Sentinel Workspace</w:t>
-      </w:r>
-      <w:r>
-        <w:t>.</w:t>
-      </w:r>
-    </w:p>
-    <w:p>
-      <w:pPr>
-        <w:pStyle w:val="ListParagraph"/>
-        <w:numPr>
-          <w:ilvl w:val="0"/>
-          <w:numId w:val="2"/>
-        </w:numPr>
-      </w:pPr>
-      <w:r>
-        <w:t>Implement the Use of Data Connectors in Microsoft Sentinel</w:t>
-      </w:r>
-      <w:r>
-        <w:t>.</w:t>
-      </w:r>
-    </w:p>
-    <w:p>
-      <w:pPr>
-        <w:pStyle w:val="ListParagraph"/>
-        <w:numPr>
-          <w:ilvl w:val="0"/>
-          <w:numId w:val="2"/>
-        </w:numPr>
-      </w:pPr>
-      <w:r>
-        <w:t>Manage Microsoft Sentinel Analytic Rules</w:t>
-      </w:r>
-      <w:r>
-        <w:t>.</w:t>
-      </w:r>
-    </w:p>
-    <w:p>
-      <w:pPr>
-        <w:pStyle w:val="ListParagraph"/>
-        <w:numPr>
-          <w:ilvl w:val="0"/>
-          <w:numId w:val="2"/>
-        </w:numPr>
-      </w:pPr>
-      <w:r>
-        <w:t>Manage Microsoft Sentinel Incidents</w:t>
-      </w:r>
-      <w:r>
-        <w:t>.</w:t>
-      </w:r>
-    </w:p>
-    <w:p>
-      <w:pPr>
-        <w:pStyle w:val="ListParagraph"/>
-        <w:numPr>
-          <w:ilvl w:val="0"/>
-          <w:numId w:val="2"/>
-        </w:numPr>
-      </w:pPr>
-      <w:r>
-        <w:t>Use Microsoft Sentinel Workbooks to Analyse and Interpret Data</w:t>
-      </w:r>
-      <w:r>
-        <w:t>.</w:t>
-      </w:r>
-    </w:p>
-    <w:p>
-      <w:pPr>
-        <w:pStyle w:val="ListParagraph"/>
-        <w:numPr>
-          <w:ilvl w:val="0"/>
-          <w:numId w:val="2"/>
-        </w:numPr>
-      </w:pPr>
-      <w:r>
-        <w:t>Hunt for Threats Using the Microsoft Sentinel Portal</w:t>
-      </w:r>
-      <w:r>
-        <w:t>.</w:t>
-      </w:r>
-    </w:p>
-    <w:p>
-      <w:pPr>
-        <w:pStyle w:val="ListParagraph"/>
-        <w:numPr>
-          <w:ilvl w:val="0"/>
-          <w:numId w:val="2"/>
-        </w:numPr>
-      </w:pPr>
-      <w:r>
-        <w:t>Configure SOAR in Microsoft Sentinel</w:t>
-      </w:r>
-      <w:r>
-        <w:t>.</w:t>
-      </w:r>
     </w:p>
     <w:p/>
     <w:p>
@@ -1059,7 +969,7 @@
                     <pic:cNvPicPr/>
                   </pic:nvPicPr>
                   <pic:blipFill>
-                    <a:blip r:embed="rId6"/>
+                    <a:blip r:embed="rId8"/>
                     <a:stretch>
                       <a:fillRect/>
                     </a:stretch>
@@ -1323,7 +1233,7 @@
                     <pic:cNvPicPr/>
                   </pic:nvPicPr>
                   <pic:blipFill>
-                    <a:blip r:embed="rId7"/>
+                    <a:blip r:embed="rId9"/>
                     <a:stretch>
                       <a:fillRect/>
                     </a:stretch>
@@ -1518,7 +1428,7 @@
                     <pic:cNvPicPr/>
                   </pic:nvPicPr>
                   <pic:blipFill>
-                    <a:blip r:embed="rId8"/>
+                    <a:blip r:embed="rId10"/>
                     <a:stretch>
                       <a:fillRect/>
                     </a:stretch>
@@ -1664,7 +1574,13 @@
         <w:t xml:space="preserve"> – Can create and run playbooks.</w:t>
       </w:r>
     </w:p>
-    <w:p/>
+    <w:p>
+      <w:pPr>
+        <w:pBdr>
+          <w:bottom w:val="single" w:sz="4" w:space="1" w:color="auto"/>
+        </w:pBdr>
+      </w:pPr>
+    </w:p>
     <w:p>
       <w:pPr>
         <w:pStyle w:val="Heading2"/>
@@ -1709,7 +1625,13 @@
         <w:t>.</w:t>
       </w:r>
     </w:p>
-    <w:p/>
+    <w:p>
+      <w:pPr>
+        <w:pBdr>
+          <w:bottom w:val="single" w:sz="4" w:space="1" w:color="auto"/>
+        </w:pBdr>
+      </w:pPr>
+    </w:p>
     <w:p>
       <w:pPr>
         <w:pStyle w:val="Heading2"/>
@@ -2195,7 +2117,7 @@
                     <pic:cNvPicPr/>
                   </pic:nvPicPr>
                   <pic:blipFill>
-                    <a:blip r:embed="rId9"/>
+                    <a:blip r:embed="rId11"/>
                     <a:stretch>
                       <a:fillRect/>
                     </a:stretch>
@@ -2310,10 +2232,10 @@
           <w:b/>
           <w:bCs/>
         </w:rPr>
-        <w:t>Retention period</w:t>
-      </w:r>
-      <w:r>
-        <w:t>: 8 days and cannot be changed.</w:t>
+        <w:t>Archival period</w:t>
+      </w:r>
+      <w:r>
+        <w:t>: up to 7 years.</w:t>
       </w:r>
     </w:p>
     <w:p>
@@ -2329,10 +2251,10 @@
           <w:b/>
           <w:bCs/>
         </w:rPr>
-        <w:t>Archival period</w:t>
-      </w:r>
-      <w:r>
-        <w:t>: up to 7 years.</w:t>
+        <w:t>Retention period</w:t>
+      </w:r>
+      <w:r>
+        <w:t>: 8 days and cannot be changed.</w:t>
       </w:r>
     </w:p>
     <w:p>
@@ -2366,7 +2288,108 @@
         <w:t>: between 30 days to 2 years.</w:t>
       </w:r>
     </w:p>
+    <w:p>
+      <w:pPr>
+        <w:pBdr>
+          <w:bottom w:val="single" w:sz="4" w:space="1" w:color="auto"/>
+        </w:pBdr>
+      </w:pPr>
+    </w:p>
+    <w:p>
+      <w:pPr>
+        <w:pStyle w:val="Heading2"/>
+      </w:pPr>
+      <w:r>
+        <w:t>Syslog</w:t>
+      </w:r>
+    </w:p>
+    <w:p/>
+    <w:p>
+      <w:pPr>
+        <w:pStyle w:val="ListParagraph"/>
+        <w:numPr>
+          <w:ilvl w:val="0"/>
+          <w:numId w:val="2"/>
+        </w:numPr>
+      </w:pPr>
+      <w:r>
+        <w:t>Syslog is native</w:t>
+      </w:r>
+      <w:r>
+        <w:t>ly</w:t>
+      </w:r>
+      <w:r>
+        <w:t xml:space="preserve"> supported by Linux devices. You can stream events to Sentinel using AMA agent.</w:t>
+      </w:r>
+    </w:p>
+    <w:p>
+      <w:pPr>
+        <w:pStyle w:val="ListParagraph"/>
+        <w:numPr>
+          <w:ilvl w:val="0"/>
+          <w:numId w:val="2"/>
+        </w:numPr>
+      </w:pPr>
+      <w:r>
+        <w:t xml:space="preserve">The agent is installed either </w:t>
+      </w:r>
+      <w:r>
+        <w:rPr>
+          <w:b/>
+          <w:bCs/>
+        </w:rPr>
+        <w:t>directly on the system</w:t>
+      </w:r>
+      <w:r>
+        <w:t xml:space="preserve"> or on the dedicated Linux-based </w:t>
+      </w:r>
+      <w:r>
+        <w:rPr>
+          <w:b/>
+          <w:bCs/>
+        </w:rPr>
+        <w:t>log-forwarder</w:t>
+      </w:r>
+      <w:r>
+        <w:t>.</w:t>
+      </w:r>
+    </w:p>
+    <w:p>
+      <w:pPr>
+        <w:pStyle w:val="ListParagraph"/>
+        <w:numPr>
+          <w:ilvl w:val="0"/>
+          <w:numId w:val="2"/>
+        </w:numPr>
+      </w:pPr>
+      <w:r>
+        <w:t>The agent in Linux receives events from the Syslog daemon over UDP (Unix Domain Sockets).</w:t>
+      </w:r>
+    </w:p>
+    <w:p>
+      <w:pPr>
+        <w:pStyle w:val="ListParagraph"/>
+        <w:numPr>
+          <w:ilvl w:val="0"/>
+          <w:numId w:val="2"/>
+        </w:numPr>
+      </w:pPr>
+      <w:r>
+        <w:t>The AMA then transmits these events to the Microsoft Sentinel workspace.</w:t>
+      </w:r>
+    </w:p>
+    <w:p>
+      <w:pPr>
+        <w:pStyle w:val="ListParagraph"/>
+      </w:pPr>
+    </w:p>
     <w:sectPr>
+      <w:headerReference w:type="even" r:id="rId12"/>
+      <w:headerReference w:type="default" r:id="rId13"/>
+      <w:footerReference w:type="even" r:id="rId14"/>
+      <w:footerReference w:type="default" r:id="rId15"/>
+      <w:headerReference w:type="first" r:id="rId16"/>
+      <w:footerReference w:type="first" r:id="rId17"/>
       <w:pgSz w:w="11906" w:h="16838"/>
       <w:pgMar w:top="1440" w:right="1440" w:bottom="1440" w:left="1440" w:header="708" w:footer="708" w:gutter="0"/>
       <w:cols w:space="708"/>
@@ -2374,6 +2397,116 @@
     </w:sectPr>
   </w:body>
 </w:document>
+</file>
+
+<file path=word/endnotes.xml><?xml version="1.0" encoding="utf-8"?>
+<w:endnotes xmlns:wpc="http://schemas.microsoft.com/office/word/2010/wordprocessingCanvas" xmlns:cx="http://schemas.microsoft.com/office/drawing/2014/chartex" xmlns:cx1="http://schemas.microsoft.com/office/drawing/2015/9/8/chartex" xmlns:cx2="http://schemas.microsoft.com/office/drawing/2015/10/21/chartex" xmlns:cx3="http://schemas.microsoft.com/office/drawing/2016/5/9/chartex" xmlns:cx4="http://schemas.microsoft.com/office/drawing/2016/5/10/chartex" xmlns:cx5="http://schemas.microsoft.com/office/drawing/2016/5/11/chartex" xmlns:cx6="http://schemas.microsoft.com/office/drawing/2016/5/12/chartex" xmlns:cx7="http://schemas.microsoft.com/office/drawing/2016/5/13/chartex" xmlns:cx8="http://schemas.microsoft.com/office/drawing/2016/5/14/chartex" xmlns:mc="http://schemas.openxmlformats.org/markup-compatibility/2006" xmlns:aink="http://schemas.microsoft.com/office/drawing/2016/ink" xmlns:am3d="http://schemas.microsoft.com/office/drawing/2017/model3d" xmlns:o="urn:schemas-microsoft-com:office:office" xmlns:oel="http://schemas.microsoft.com/office/2019/extlst" xmlns:r="http://schemas.openxmlformats.org/officeDocument/2006/relationships" xmlns:m="http://schemas.openxmlformats.org/officeDocument/2006/math" xmlns:v="urn:schemas-microsoft-com:vml" xmlns:wp14="http://schemas.microsoft.com/office/word/2010/wordprocessingDrawing" xmlns:wp="http://schemas.openxmlformats.org/drawingml/2006/wordprocessingDrawing" xmlns:w10="urn:schemas-microsoft-com:office:word" xmlns:w="http://schemas.openxmlformats.org/wordprocessingml/2006/main" xmlns:w14="http://schemas.microsoft.com/office/word/2010/wordml" xmlns:w15="http://schemas.microsoft.com/office/word/2012/wordml" xmlns:w16cex="http://schemas.microsoft.com/office/word/2018/wordml/cex" xmlns:w16cid="http://schemas.microsoft.com/office/word/2016/wordml/cid" xmlns:w16="http://schemas.microsoft.com/office/word/2018/wordml" xmlns:w16sdtdh="http://schemas.microsoft.com/office/word/2020/wordml/sdtdatahash" xmlns:w16se="http://schemas.microsoft.com/office/word/2015/wordml/symex" xmlns:wpg="http://schemas.microsoft.com/office/word/2010/wordprocessingGroup" xmlns:wpi="http://schemas.microsoft.com/office/word/2010/wordprocessingInk" xmlns:wne="http://schemas.microsoft.com/office/word/2006/wordml" xmlns:wps="http://schemas.microsoft.com/office/word/2010/wordprocessingShape" mc:Ignorable="w14 w15 w16se w16cid w16 w16cex w16sdtdh wp14">
+  <w:endnote w:type="separator" w:id="-1">
+    <w:p>
+      <w:pPr>
+        <w:spacing w:after="0" w:line="240" w:lineRule="auto"/>
+      </w:pPr>
+      <w:r>
+        <w:separator/>
+      </w:r>
+    </w:p>
+  </w:endnote>
+  <w:endnote w:type="continuationSeparator" w:id="0">
+    <w:p>
+      <w:pPr>
+        <w:spacing w:after="0" w:line="240" w:lineRule="auto"/>
+      </w:pPr>
+      <w:r>
+        <w:continuationSeparator/>
+      </w:r>
+    </w:p>
+  </w:endnote>
+</w:endnotes>
+</file>
+
+<file path=word/footer1.xml><?xml version="1.0" encoding="utf-8"?>
+<w:ftr xmlns:wpc="http://schemas.microsoft.com/office/word/2010/wordprocessingCanvas" xmlns:cx="http://schemas.microsoft.com/office/drawing/2014/chartex" xmlns:cx1="http://schemas.microsoft.com/office/drawing/2015/9/8/chartex" xmlns:cx2="http://schemas.microsoft.com/office/drawing/2015/10/21/chartex" xmlns:cx3="http://schemas.microsoft.com/office/drawing/2016/5/9/chartex" xmlns:cx4="http://schemas.microsoft.com/office/drawing/2016/5/10/chartex" xmlns:cx5="http://schemas.microsoft.com/office/drawing/2016/5/11/chartex" xmlns:cx6="http://schemas.microsoft.com/office/drawing/2016/5/12/chartex" xmlns:cx7="http://schemas.microsoft.com/office/drawing/2016/5/13/chartex" xmlns:cx8="http://schemas.microsoft.com/office/drawing/2016/5/14/chartex" xmlns:mc="http://schemas.openxmlformats.org/markup-compatibility/2006" xmlns:aink="http://schemas.microsoft.com/office/drawing/2016/ink" xmlns:am3d="http://schemas.microsoft.com/office/drawing/2017/model3d" xmlns:o="urn:schemas-microsoft-com:office:office" xmlns:oel="http://schemas.microsoft.com/office/2019/extlst" xmlns:r="http://schemas.openxmlformats.org/officeDocument/2006/relationships" xmlns:m="http://schemas.openxmlformats.org/officeDocument/2006/math" xmlns:v="urn:schemas-microsoft-com:vml" xmlns:wp14="http://schemas.microsoft.com/office/word/2010/wordprocessingDrawing" xmlns:wp="http://schemas.openxmlformats.org/drawingml/2006/wordprocessingDrawing" xmlns:w10="urn:schemas-microsoft-com:office:word" xmlns:w="http://schemas.openxmlformats.org/wordprocessingml/2006/main" xmlns:w14="http://schemas.microsoft.com/office/word/2010/wordml" xmlns:w15="http://schemas.microsoft.com/office/word/2012/wordml" xmlns:w16cex="http://schemas.microsoft.com/office/word/2018/wordml/cex" xmlns:w16cid="http://schemas.microsoft.com/office/word/2016/wordml/cid" xmlns:w16="http://schemas.microsoft.com/office/word/2018/wordml" xmlns:w16sdtdh="http://schemas.microsoft.com/office/word/2020/wordml/sdtdatahash" xmlns:w16se="http://schemas.microsoft.com/office/word/2015/wordml/symex" xmlns:wpg="http://schemas.microsoft.com/office/word/2010/wordprocessingGroup" xmlns:wpi="http://schemas.microsoft.com/office/word/2010/wordprocessingInk" xmlns:wne="http://schemas.microsoft.com/office/word/2006/wordml" xmlns:wps="http://schemas.microsoft.com/office/word/2010/wordprocessingShape" mc:Ignorable="w14 w15 w16se w16cid w16 w16cex w16sdtdh wp14">
+  <w:p>
+    <w:pPr>
+      <w:pStyle w:val="Footer"/>
+    </w:pPr>
+  </w:p>
+</w:ftr>
+</file>
+
+<file path=word/footer2.xml><?xml version="1.0" encoding="utf-8"?>
+<w:ftr xmlns:wpc="http://schemas.microsoft.com/office/word/2010/wordprocessingCanvas" xmlns:cx="http://schemas.microsoft.com/office/drawing/2014/chartex" xmlns:cx1="http://schemas.microsoft.com/office/drawing/2015/9/8/chartex" xmlns:cx2="http://schemas.microsoft.com/office/drawing/2015/10/21/chartex" xmlns:cx3="http://schemas.microsoft.com/office/drawing/2016/5/9/chartex" xmlns:cx4="http://schemas.microsoft.com/office/drawing/2016/5/10/chartex" xmlns:cx5="http://schemas.microsoft.com/office/drawing/2016/5/11/chartex" xmlns:cx6="http://schemas.microsoft.com/office/drawing/2016/5/12/chartex" xmlns:cx7="http://schemas.microsoft.com/office/drawing/2016/5/13/chartex" xmlns:cx8="http://schemas.microsoft.com/office/drawing/2016/5/14/chartex" xmlns:mc="http://schemas.openxmlformats.org/markup-compatibility/2006" xmlns:aink="http://schemas.microsoft.com/office/drawing/2016/ink" xmlns:am3d="http://schemas.microsoft.com/office/drawing/2017/model3d" xmlns:o="urn:schemas-microsoft-com:office:office" xmlns:oel="http://schemas.microsoft.com/office/2019/extlst" xmlns:r="http://schemas.openxmlformats.org/officeDocument/2006/relationships" xmlns:m="http://schemas.openxmlformats.org/officeDocument/2006/math" xmlns:v="urn:schemas-microsoft-com:vml" xmlns:wp14="http://schemas.microsoft.com/office/word/2010/wordprocessingDrawing" xmlns:wp="http://schemas.openxmlformats.org/drawingml/2006/wordprocessingDrawing" xmlns:w10="urn:schemas-microsoft-com:office:word" xmlns:w="http://schemas.openxmlformats.org/wordprocessingml/2006/main" xmlns:w14="http://schemas.microsoft.com/office/word/2010/wordml" xmlns:w15="http://schemas.microsoft.com/office/word/2012/wordml" xmlns:w16cex="http://schemas.microsoft.com/office/word/2018/wordml/cex" xmlns:w16cid="http://schemas.microsoft.com/office/word/2016/wordml/cid" xmlns:w16="http://schemas.microsoft.com/office/word/2018/wordml" xmlns:w16sdtdh="http://schemas.microsoft.com/office/word/2020/wordml/sdtdatahash" xmlns:w16se="http://schemas.microsoft.com/office/word/2015/wordml/symex" xmlns:wpg="http://schemas.microsoft.com/office/word/2010/wordprocessingGroup" xmlns:wpi="http://schemas.microsoft.com/office/word/2010/wordprocessingInk" xmlns:wne="http://schemas.microsoft.com/office/word/2006/wordml" xmlns:wps="http://schemas.microsoft.com/office/word/2010/wordprocessingShape" mc:Ignorable="w14 w15 w16se w16cid w16 w16cex w16sdtdh wp14">
+  <w:p>
+    <w:pPr>
+      <w:pStyle w:val="Footer"/>
+    </w:pPr>
+  </w:p>
+</w:ftr>
+</file>
+
+<file path=word/footer3.xml><?xml version="1.0" encoding="utf-8"?>
+<w:ftr xmlns:wpc="http://schemas.microsoft.com/office/word/2010/wordprocessingCanvas" xmlns:cx="http://schemas.microsoft.com/office/drawing/2014/chartex" xmlns:cx1="http://schemas.microsoft.com/office/drawing/2015/9/8/chartex" xmlns:cx2="http://schemas.microsoft.com/office/drawing/2015/10/21/chartex" xmlns:cx3="http://schemas.microsoft.com/office/drawing/2016/5/9/chartex" xmlns:cx4="http://schemas.microsoft.com/office/drawing/2016/5/10/chartex" xmlns:cx5="http://schemas.microsoft.com/office/drawing/2016/5/11/chartex" xmlns:cx6="http://schemas.microsoft.com/office/drawing/2016/5/12/chartex" xmlns:cx7="http://schemas.microsoft.com/office/drawing/2016/5/13/chartex" xmlns:cx8="http://schemas.microsoft.com/office/drawing/2016/5/14/chartex" xmlns:mc="http://schemas.openxmlformats.org/markup-compatibility/2006" xmlns:aink="http://schemas.microsoft.com/office/drawing/2016/ink" xmlns:am3d="http://schemas.microsoft.com/office/drawing/2017/model3d" xmlns:o="urn:schemas-microsoft-com:office:office" xmlns:oel="http://schemas.microsoft.com/office/2019/extlst" xmlns:r="http://schemas.openxmlformats.org/officeDocument/2006/relationships" xmlns:m="http://schemas.openxmlformats.org/officeDocument/2006/math" xmlns:v="urn:schemas-microsoft-com:vml" xmlns:wp14="http://schemas.microsoft.com/office/word/2010/wordprocessingDrawing" xmlns:wp="http://schemas.openxmlformats.org/drawingml/2006/wordprocessingDrawing" xmlns:w10="urn:schemas-microsoft-com:office:word" xmlns:w="http://schemas.openxmlformats.org/wordprocessingml/2006/main" xmlns:w14="http://schemas.microsoft.com/office/word/2010/wordml" xmlns:w15="http://schemas.microsoft.com/office/word/2012/wordml" xmlns:w16cex="http://schemas.microsoft.com/office/word/2018/wordml/cex" xmlns:w16cid="http://schemas.microsoft.com/office/word/2016/wordml/cid" xmlns:w16="http://schemas.microsoft.com/office/word/2018/wordml" xmlns:w16sdtdh="http://schemas.microsoft.com/office/word/2020/wordml/sdtdatahash" xmlns:w16se="http://schemas.microsoft.com/office/word/2015/wordml/symex" xmlns:wpg="http://schemas.microsoft.com/office/word/2010/wordprocessingGroup" xmlns:wpi="http://schemas.microsoft.com/office/word/2010/wordprocessingInk" xmlns:wne="http://schemas.microsoft.com/office/word/2006/wordml" xmlns:wps="http://schemas.microsoft.com/office/word/2010/wordprocessingShape" mc:Ignorable="w14 w15 w16se w16cid w16 w16cex w16sdtdh wp14">
+  <w:p>
+    <w:pPr>
+      <w:pStyle w:val="Footer"/>
+    </w:pPr>
+  </w:p>
+</w:ftr>
+</file>
+
+<file path=word/footnotes.xml><?xml version="1.0" encoding="utf-8"?>
+<w:footnotes xmlns:wpc="http://schemas.microsoft.com/office/word/2010/wordprocessingCanvas" xmlns:cx="http://schemas.microsoft.com/office/drawing/2014/chartex" xmlns:cx1="http://schemas.microsoft.com/office/drawing/2015/9/8/chartex" xmlns:cx2="http://schemas.microsoft.com/office/drawing/2015/10/21/chartex" xmlns:cx3="http://schemas.microsoft.com/office/drawing/2016/5/9/chartex" xmlns:cx4="http://schemas.microsoft.com/office/drawing/2016/5/10/chartex" xmlns:cx5="http://schemas.microsoft.com/office/drawing/2016/5/11/chartex" xmlns:cx6="http://schemas.microsoft.com/office/drawing/2016/5/12/chartex" xmlns:cx7="http://schemas.microsoft.com/office/drawing/2016/5/13/chartex" xmlns:cx8="http://schemas.microsoft.com/office/drawing/2016/5/14/chartex" xmlns:mc="http://schemas.openxmlformats.org/markup-compatibility/2006" xmlns:aink="http://schemas.microsoft.com/office/drawing/2016/ink" xmlns:am3d="http://schemas.microsoft.com/office/drawing/2017/model3d" xmlns:o="urn:schemas-microsoft-com:office:office" xmlns:oel="http://schemas.microsoft.com/office/2019/extlst" xmlns:r="http://schemas.openxmlformats.org/officeDocument/2006/relationships" xmlns:m="http://schemas.openxmlformats.org/officeDocument/2006/math" xmlns:v="urn:schemas-microsoft-com:vml" xmlns:wp14="http://schemas.microsoft.com/office/word/2010/wordprocessingDrawing" xmlns:wp="http://schemas.openxmlformats.org/drawingml/2006/wordprocessingDrawing" xmlns:w10="urn:schemas-microsoft-com:office:word" xmlns:w="http://schemas.openxmlformats.org/wordprocessingml/2006/main" xmlns:w14="http://schemas.microsoft.com/office/word/2010/wordml" xmlns:w15="http://schemas.microsoft.com/office/word/2012/wordml" xmlns:w16cex="http://schemas.microsoft.com/office/word/2018/wordml/cex" xmlns:w16cid="http://schemas.microsoft.com/office/word/2016/wordml/cid" xmlns:w16="http://schemas.microsoft.com/office/word/2018/wordml" xmlns:w16sdtdh="http://schemas.microsoft.com/office/word/2020/wordml/sdtdatahash" xmlns:w16se="http://schemas.microsoft.com/office/word/2015/wordml/symex" xmlns:wpg="http://schemas.microsoft.com/office/word/2010/wordprocessingGroup" xmlns:wpi="http://schemas.microsoft.com/office/word/2010/wordprocessingInk" xmlns:wne="http://schemas.microsoft.com/office/word/2006/wordml" xmlns:wps="http://schemas.microsoft.com/office/word/2010/wordprocessingShape" mc:Ignorable="w14 w15 w16se w16cid w16 w16cex w16sdtdh wp14">
+  <w:footnote w:type="separator" w:id="-1">
+    <w:p>
+      <w:pPr>
+        <w:spacing w:after="0" w:line="240" w:lineRule="auto"/>
+      </w:pPr>
+      <w:r>
+        <w:separator/>
+      </w:r>
+    </w:p>
+  </w:footnote>
+  <w:footnote w:type="continuationSeparator" w:id="0">
+    <w:p>
+      <w:pPr>
+        <w:spacing w:after="0" w:line="240" w:lineRule="auto"/>
+      </w:pPr>
+      <w:r>
+        <w:continuationSeparator/>
+      </w:r>
+    </w:p>
+  </w:footnote>
+</w:footnotes>
+</file>
+
+<file path=word/header1.xml><?xml version="1.0" encoding="utf-8"?>
+<w:hdr xmlns:wpc="http://schemas.microsoft.com/office/word/2010/wordprocessingCanvas" xmlns:cx="http://schemas.microsoft.com/office/drawing/2014/chartex" xmlns:cx1="http://schemas.microsoft.com/office/drawing/2015/9/8/chartex" xmlns:cx2="http://schemas.microsoft.com/office/drawing/2015/10/21/chartex" xmlns:cx3="http://schemas.microsoft.com/office/drawing/2016/5/9/chartex" xmlns:cx4="http://schemas.microsoft.com/office/drawing/2016/5/10/chartex" xmlns:cx5="http://schemas.microsoft.com/office/drawing/2016/5/11/chartex" xmlns:cx6="http://schemas.microsoft.com/office/drawing/2016/5/12/chartex" xmlns:cx7="http://schemas.microsoft.com/office/drawing/2016/5/13/chartex" xmlns:cx8="http://schemas.microsoft.com/office/drawing/2016/5/14/chartex" xmlns:mc="http://schemas.openxmlformats.org/markup-compatibility/2006" xmlns:aink="http://schemas.microsoft.com/office/drawing/2016/ink" xmlns:am3d="http://schemas.microsoft.com/office/drawing/2017/model3d" xmlns:o="urn:schemas-microsoft-com:office:office" xmlns:oel="http://schemas.microsoft.com/office/2019/extlst" xmlns:r="http://schemas.openxmlformats.org/officeDocument/2006/relationships" xmlns:m="http://schemas.openxmlformats.org/officeDocument/2006/math" xmlns:v="urn:schemas-microsoft-com:vml" xmlns:wp14="http://schemas.microsoft.com/office/word/2010/wordprocessingDrawing" xmlns:wp="http://schemas.openxmlformats.org/drawingml/2006/wordprocessingDrawing" xmlns:w10="urn:schemas-microsoft-com:office:word" xmlns:w="http://schemas.openxmlformats.org/wordprocessingml/2006/main" xmlns:w14="http://schemas.microsoft.com/office/word/2010/wordml" xmlns:w15="http://schemas.microsoft.com/office/word/2012/wordml" xmlns:w16cex="http://schemas.microsoft.com/office/word/2018/wordml/cex" xmlns:w16cid="http://schemas.microsoft.com/office/word/2016/wordml/cid" xmlns:w16="http://schemas.microsoft.com/office/word/2018/wordml" xmlns:w16sdtdh="http://schemas.microsoft.com/office/word/2020/wordml/sdtdatahash" xmlns:w16se="http://schemas.microsoft.com/office/word/2015/wordml/symex" xmlns:wpg="http://schemas.microsoft.com/office/word/2010/wordprocessingGroup" xmlns:wpi="http://schemas.microsoft.com/office/word/2010/wordprocessingInk" xmlns:wne="http://schemas.microsoft.com/office/word/2006/wordml" xmlns:wps="http://schemas.microsoft.com/office/word/2010/wordprocessingShape" mc:Ignorable="w14 w15 w16se w16cid w16 w16cex w16sdtdh wp14">
+  <w:p>
+    <w:pPr>
+      <w:pStyle w:val="Header"/>
+    </w:pPr>
+  </w:p>
+</w:hdr>
+</file>
+
+<file path=word/header2.xml><?xml version="1.0" encoding="utf-8"?>
+<w:hdr xmlns:wpc="http://schemas.microsoft.com/office/word/2010/wordprocessingCanvas" xmlns:cx="http://schemas.microsoft.com/office/drawing/2014/chartex" xmlns:cx1="http://schemas.microsoft.com/office/drawing/2015/9/8/chartex" xmlns:cx2="http://schemas.microsoft.com/office/drawing/2015/10/21/chartex" xmlns:cx3="http://schemas.microsoft.com/office/drawing/2016/5/9/chartex" xmlns:cx4="http://schemas.microsoft.com/office/drawing/2016/5/10/chartex" xmlns:cx5="http://schemas.microsoft.com/office/drawing/2016/5/11/chartex" xmlns:cx6="http://schemas.microsoft.com/office/drawing/2016/5/12/chartex" xmlns:cx7="http://schemas.microsoft.com/office/drawing/2016/5/13/chartex" xmlns:cx8="http://schemas.microsoft.com/office/drawing/2016/5/14/chartex" xmlns:mc="http://schemas.openxmlformats.org/markup-compatibility/2006" xmlns:aink="http://schemas.microsoft.com/office/drawing/2016/ink" xmlns:am3d="http://schemas.microsoft.com/office/drawing/2017/model3d" xmlns:o="urn:schemas-microsoft-com:office:office" xmlns:oel="http://schemas.microsoft.com/office/2019/extlst" xmlns:r="http://schemas.openxmlformats.org/officeDocument/2006/relationships" xmlns:m="http://schemas.openxmlformats.org/officeDocument/2006/math" xmlns:v="urn:schemas-microsoft-com:vml" xmlns:wp14="http://schemas.microsoft.com/office/word/2010/wordprocessingDrawing" xmlns:wp="http://schemas.openxmlformats.org/drawingml/2006/wordprocessingDrawing" xmlns:w10="urn:schemas-microsoft-com:office:word" xmlns:w="http://schemas.openxmlformats.org/wordprocessingml/2006/main" xmlns:w14="http://schemas.microsoft.com/office/word/2010/wordml" xmlns:w15="http://schemas.microsoft.com/office/word/2012/wordml" xmlns:w16cex="http://schemas.microsoft.com/office/word/2018/wordml/cex" xmlns:w16cid="http://schemas.microsoft.com/office/word/2016/wordml/cid" xmlns:w16="http://schemas.microsoft.com/office/word/2018/wordml" xmlns:w16sdtdh="http://schemas.microsoft.com/office/word/2020/wordml/sdtdatahash" xmlns:w16se="http://schemas.microsoft.com/office/word/2015/wordml/symex" xmlns:wpg="http://schemas.microsoft.com/office/word/2010/wordprocessingGroup" xmlns:wpi="http://schemas.microsoft.com/office/word/2010/wordprocessingInk" xmlns:wne="http://schemas.microsoft.com/office/word/2006/wordml" xmlns:wps="http://schemas.microsoft.com/office/word/2010/wordprocessingShape" mc:Ignorable="w14 w15 w16se w16cid w16 w16cex w16sdtdh wp14">
+  <w:p>
+    <w:pPr>
+      <w:pStyle w:val="Header"/>
+    </w:pPr>
+  </w:p>
+</w:hdr>
+</file>
+
+<file path=word/header3.xml><?xml version="1.0" encoding="utf-8"?>
+<w:hdr xmlns:wpc="http://schemas.microsoft.com/office/word/2010/wordprocessingCanvas" xmlns:cx="http://schemas.microsoft.com/office/drawing/2014/chartex" xmlns:cx1="http://schemas.microsoft.com/office/drawing/2015/9/8/chartex" xmlns:cx2="http://schemas.microsoft.com/office/drawing/2015/10/21/chartex" xmlns:cx3="http://schemas.microsoft.com/office/drawing/2016/5/9/chartex" xmlns:cx4="http://schemas.microsoft.com/office/drawing/2016/5/10/chartex" xmlns:cx5="http://schemas.microsoft.com/office/drawing/2016/5/11/chartex" xmlns:cx6="http://schemas.microsoft.com/office/drawing/2016/5/12/chartex" xmlns:cx7="http://schemas.microsoft.com/office/drawing/2016/5/13/chartex" xmlns:cx8="http://schemas.microsoft.com/office/drawing/2016/5/14/chartex" xmlns:mc="http://schemas.openxmlformats.org/markup-compatibility/2006" xmlns:aink="http://schemas.microsoft.com/office/drawing/2016/ink" xmlns:am3d="http://schemas.microsoft.com/office/drawing/2017/model3d" xmlns:o="urn:schemas-microsoft-com:office:office" xmlns:oel="http://schemas.microsoft.com/office/2019/extlst" xmlns:r="http://schemas.openxmlformats.org/officeDocument/2006/relationships" xmlns:m="http://schemas.openxmlformats.org/officeDocument/2006/math" xmlns:v="urn:schemas-microsoft-com:vml" xmlns:wp14="http://schemas.microsoft.com/office/word/2010/wordprocessingDrawing" xmlns:wp="http://schemas.openxmlformats.org/drawingml/2006/wordprocessingDrawing" xmlns:w10="urn:schemas-microsoft-com:office:word" xmlns:w="http://schemas.openxmlformats.org/wordprocessingml/2006/main" xmlns:w14="http://schemas.microsoft.com/office/word/2010/wordml" xmlns:w15="http://schemas.microsoft.com/office/word/2012/wordml" xmlns:w16cex="http://schemas.microsoft.com/office/word/2018/wordml/cex" xmlns:w16cid="http://schemas.microsoft.com/office/word/2016/wordml/cid" xmlns:w16="http://schemas.microsoft.com/office/word/2018/wordml" xmlns:w16sdtdh="http://schemas.microsoft.com/office/word/2020/wordml/sdtdatahash" xmlns:w16se="http://schemas.microsoft.com/office/word/2015/wordml/symex" xmlns:wpg="http://schemas.microsoft.com/office/word/2010/wordprocessingGroup" xmlns:wpi="http://schemas.microsoft.com/office/word/2010/wordprocessingInk" xmlns:wne="http://schemas.microsoft.com/office/word/2006/wordml" xmlns:wps="http://schemas.microsoft.com/office/word/2010/wordprocessingShape" mc:Ignorable="w14 w15 w16se w16cid w16 w16cex w16sdtdh wp14">
+  <w:p>
+    <w:pPr>
+      <w:pStyle w:val="Header"/>
+    </w:pPr>
+  </w:p>
+</w:hdr>
 </file>
 
 <file path=word/numbering.xml><?xml version="1.0" encoding="utf-8"?>
@@ -3274,6 +3407,140 @@
       <w:color w:val="2F5496" w:themeColor="accent1" w:themeShade="BF"/>
     </w:rPr>
   </w:style>
+  <w:style w:type="character" w:styleId="UnresolvedMention">
+    <w:name w:val="Unresolved Mention"/>
+    <w:basedOn w:val="DefaultParagraphFont"/>
+    <w:uiPriority w:val="99"/>
+    <w:semiHidden/>
+    <w:unhideWhenUsed/>
+    <w:rsid w:val="00826DB4"/>
+    <w:rPr>
+      <w:color w:val="605E5C"/>
+      <w:shd w:val="clear" w:color="auto" w:fill="E1DFDD"/>
+    </w:rPr>
+  </w:style>
+  <w:style w:type="character" w:styleId="CommentReference">
+    <w:name w:val="annotation reference"/>
+    <w:basedOn w:val="DefaultParagraphFont"/>
+    <w:uiPriority w:val="99"/>
+    <w:semiHidden/>
+    <w:unhideWhenUsed/>
+    <w:rsid w:val="00826DB4"/>
+    <w:rPr>
+      <w:sz w:val="16"/>
+      <w:szCs w:val="16"/>
+    </w:rPr>
+  </w:style>
+  <w:style w:type="paragraph" w:styleId="CommentText">
+    <w:name w:val="annotation text"/>
+    <w:basedOn w:val="Normal"/>
+    <w:link w:val="CommentTextChar"/>
+    <w:uiPriority w:val="99"/>
+    <w:unhideWhenUsed/>
+    <w:rsid w:val="00826DB4"/>
+    <w:pPr>
+      <w:spacing w:line="240" w:lineRule="auto"/>
+    </w:pPr>
+    <w:rPr>
+      <w:sz w:val="20"/>
+      <w:szCs w:val="20"/>
+    </w:rPr>
+  </w:style>
+  <w:style w:type="character" w:customStyle="1" w:styleId="CommentTextChar">
+    <w:name w:val="Comment Text Char"/>
+    <w:basedOn w:val="DefaultParagraphFont"/>
+    <w:link w:val="CommentText"/>
+    <w:uiPriority w:val="99"/>
+    <w:rsid w:val="00826DB4"/>
+    <w:rPr>
+      <w:sz w:val="20"/>
+      <w:szCs w:val="20"/>
+    </w:rPr>
+  </w:style>
+  <w:style w:type="paragraph" w:styleId="CommentSubject">
+    <w:name w:val="annotation subject"/>
+    <w:basedOn w:val="CommentText"/>
+    <w:next w:val="CommentText"/>
+    <w:link w:val="CommentSubjectChar"/>
+    <w:uiPriority w:val="99"/>
+    <w:semiHidden/>
+    <w:unhideWhenUsed/>
+    <w:rsid w:val="00826DB4"/>
+    <w:rPr>
+      <w:b/>
+      <w:bCs/>
+    </w:rPr>
+  </w:style>
+  <w:style w:type="character" w:customStyle="1" w:styleId="CommentSubjectChar">
+    <w:name w:val="Comment Subject Char"/>
+    <w:basedOn w:val="CommentTextChar"/>
+    <w:link w:val="CommentSubject"/>
+    <w:uiPriority w:val="99"/>
+    <w:semiHidden/>
+    <w:rsid w:val="00826DB4"/>
+    <w:rPr>
+      <w:b/>
+      <w:bCs/>
+      <w:sz w:val="20"/>
+      <w:szCs w:val="20"/>
+    </w:rPr>
+  </w:style>
+  <w:style w:type="character" w:styleId="FollowedHyperlink">
+    <w:name w:val="FollowedHyperlink"/>
+    <w:basedOn w:val="DefaultParagraphFont"/>
+    <w:uiPriority w:val="99"/>
+    <w:semiHidden/>
+    <w:unhideWhenUsed/>
+    <w:rsid w:val="00826DB4"/>
+    <w:rPr>
+      <w:color w:val="954F72" w:themeColor="followedHyperlink"/>
+      <w:u w:val="single"/>
+    </w:rPr>
+  </w:style>
+  <w:style w:type="paragraph" w:styleId="Header">
+    <w:name w:val="header"/>
+    <w:basedOn w:val="Normal"/>
+    <w:link w:val="HeaderChar"/>
+    <w:uiPriority w:val="99"/>
+    <w:unhideWhenUsed/>
+    <w:rsid w:val="00826DB4"/>
+    <w:pPr>
+      <w:tabs>
+        <w:tab w:val="center" w:pos="4513"/>
+        <w:tab w:val="right" w:pos="9026"/>
+      </w:tabs>
+      <w:spacing w:after="0" w:line="240" w:lineRule="auto"/>
+    </w:pPr>
+  </w:style>
+  <w:style w:type="character" w:customStyle="1" w:styleId="HeaderChar">
+    <w:name w:val="Header Char"/>
+    <w:basedOn w:val="DefaultParagraphFont"/>
+    <w:link w:val="Header"/>
+    <w:uiPriority w:val="99"/>
+    <w:rsid w:val="00826DB4"/>
+  </w:style>
+  <w:style w:type="paragraph" w:styleId="Footer">
+    <w:name w:val="footer"/>
+    <w:basedOn w:val="Normal"/>
+    <w:link w:val="FooterChar"/>
+    <w:uiPriority w:val="99"/>
+    <w:unhideWhenUsed/>
+    <w:rsid w:val="00826DB4"/>
+    <w:pPr>
+      <w:tabs>
+        <w:tab w:val="center" w:pos="4513"/>
+        <w:tab w:val="right" w:pos="9026"/>
+      </w:tabs>
+      <w:spacing w:after="0" w:line="240" w:lineRule="auto"/>
+    </w:pPr>
+  </w:style>
+  <w:style w:type="character" w:customStyle="1" w:styleId="FooterChar">
+    <w:name w:val="Footer Char"/>
+    <w:basedOn w:val="DefaultParagraphFont"/>
+    <w:link w:val="Footer"/>
+    <w:uiPriority w:val="99"/>
+    <w:rsid w:val="00826DB4"/>
+  </w:style>
 </w:styles>
 </file>
 

</xml_diff>

<commit_message>
vault backup: Saturday, 22-06-2024, 10:44 pm
Affected files:
Archive/Presentations/Presentation-2/Virtual Network Gateways.pptx
Security/Sentinel/Logging to Sentinel.md
Security/Sentinel/Presentation - Sentinel Deployment.md
Security/Sentinel/Sentinel - Plural Sight.docx
Security/Sentinel/Sentinel.docx
</commit_message>
<xml_diff>
--- a/Security/Sentinel/Sentinel - Plural Sight.docx
+++ b/Security/Sentinel/Sentinel - Plural Sight.docx
@@ -1656,7 +1656,6 @@
         </w:numPr>
       </w:pPr>
       <w:r>
-        <w:lastRenderedPageBreak/>
         <w:t xml:space="preserve">Single workspace cannot be an option if there </w:t>
       </w:r>
       <w:proofErr w:type="gramStart"/>
@@ -3455,7 +3454,13 @@
         <w:t>period:</w:t>
       </w:r>
       <w:r>
-        <w:t xml:space="preserve"> This is the period between </w:t>
+        <w:t xml:space="preserve"> This is the period</w:t>
+      </w:r>
+      <w:r>
+        <w:t xml:space="preserve"> of</w:t>
+      </w:r>
+      <w:r>
+        <w:t xml:space="preserve"> </w:t>
       </w:r>
       <w:r>
         <w:rPr>

</xml_diff>

<commit_message>
vault backup: Tuesday, 09-07-2024, 4:54 pm
Affected files:
Security/Sentinel/Sentinel - Plural Sight.docx
</commit_message>
<xml_diff>
--- a/Security/Sentinel/Sentinel - Plural Sight.docx
+++ b/Security/Sentinel/Sentinel - Plural Sight.docx
@@ -1624,15 +1624,7 @@
         <w:ind w:firstLine="720"/>
       </w:pPr>
       <w:r>
-        <w:t xml:space="preserve">This workspace is the single repository of all the data and resources of all the regions of that tenant. Because the log data travels between regions and storing at another region, </w:t>
-      </w:r>
-      <w:proofErr w:type="gramStart"/>
-      <w:r>
-        <w:t>This</w:t>
-      </w:r>
-      <w:proofErr w:type="gramEnd"/>
-      <w:r>
-        <w:t xml:space="preserve"> causes two possible concerns.</w:t>
+        <w:t>This workspace is the single repository of all the data and resources of all the regions of that tenant. Because the log data travels between regions and storing at another region, This causes two possible concerns.</w:t>
       </w:r>
     </w:p>
     <w:p>
@@ -1656,15 +1648,7 @@
         </w:numPr>
       </w:pPr>
       <w:r>
-        <w:t xml:space="preserve">Single workspace cannot be an option if there </w:t>
-      </w:r>
-      <w:proofErr w:type="gramStart"/>
-      <w:r>
-        <w:t>is</w:t>
-      </w:r>
-      <w:proofErr w:type="gramEnd"/>
-      <w:r>
-        <w:t xml:space="preserve"> any data governance requirements to store the data in a specific region.</w:t>
+        <w:t>Single workspace cannot be an option if there is any data governance requirements to store the data in a specific region.</w:t>
       </w:r>
     </w:p>
     <w:p/>
@@ -2973,15 +2957,7 @@
         <w:t>tier</w:t>
       </w:r>
       <w:r>
-        <w:t xml:space="preserve"> cannot be </w:t>
-      </w:r>
-      <w:proofErr w:type="gramStart"/>
-      <w:r>
-        <w:t>reduces</w:t>
-      </w:r>
-      <w:proofErr w:type="gramEnd"/>
-      <w:r>
-        <w:t xml:space="preserve"> but can be increased.</w:t>
+        <w:t xml:space="preserve"> cannot be reduces but can be increased.</w:t>
       </w:r>
     </w:p>
     <w:p>
@@ -4530,15 +4506,7 @@
         <w:t xml:space="preserve"> for troubleshooting problems. </w:t>
       </w:r>
       <w:r>
-        <w:t xml:space="preserve">It is easy to manage the logs when we have </w:t>
-      </w:r>
-      <w:proofErr w:type="gramStart"/>
-      <w:r>
-        <w:t>less</w:t>
-      </w:r>
-      <w:proofErr w:type="gramEnd"/>
-      <w:r>
-        <w:t xml:space="preserve"> number of network </w:t>
+        <w:t xml:space="preserve">It is easy to manage the logs when we have less number of network </w:t>
       </w:r>
       <w:r>
         <w:t>devices. If we have many resources, it is an overhead to</w:t>
@@ -5884,6 +5852,580 @@
       </w:r>
       <w:r>
         <w:t>.</w:t>
+      </w:r>
+    </w:p>
+    <w:p/>
+    <w:p>
+      <w:pPr>
+        <w:pStyle w:val="Heading3"/>
+      </w:pPr>
+      <w:r>
+        <w:t>Lab on Syslog forwarder</w:t>
+      </w:r>
+    </w:p>
+    <w:p/>
+    <w:p>
+      <w:pPr>
+        <w:rPr>
+          <w:b/>
+          <w:bCs/>
+          <w:u w:val="single"/>
+        </w:rPr>
+      </w:pPr>
+      <w:r>
+        <w:rPr>
+          <w:b/>
+          <w:bCs/>
+          <w:u w:val="single"/>
+        </w:rPr>
+        <w:t>Scripts</w:t>
+      </w:r>
+    </w:p>
+    <w:p>
+      <w:pPr>
+        <w:pStyle w:val="ListParagraph"/>
+        <w:numPr>
+          <w:ilvl w:val="0"/>
+          <w:numId w:val="2"/>
+        </w:numPr>
+      </w:pPr>
+      <w:r>
+        <w:t>Installing rsyslog</w:t>
+      </w:r>
+    </w:p>
+    <w:p>
+      <w:pPr>
+        <w:pStyle w:val="ListParagraph"/>
+        <w:numPr>
+          <w:ilvl w:val="1"/>
+          <w:numId w:val="2"/>
+        </w:numPr>
+        <w:rPr>
+          <w:i/>
+          <w:iCs/>
+        </w:rPr>
+      </w:pPr>
+      <w:r>
+        <w:rPr>
+          <w:i/>
+          <w:iCs/>
+        </w:rPr>
+        <w:t>sudo apt install rsyslog</w:t>
+      </w:r>
+    </w:p>
+    <w:p>
+      <w:pPr>
+        <w:pStyle w:val="ListParagraph"/>
+        <w:numPr>
+          <w:ilvl w:val="0"/>
+          <w:numId w:val="2"/>
+        </w:numPr>
+      </w:pPr>
+      <w:r>
+        <w:t>Installing net-tools to use netstat -ano which is used to check the status of ports.</w:t>
+      </w:r>
+    </w:p>
+    <w:p>
+      <w:pPr>
+        <w:pStyle w:val="ListParagraph"/>
+        <w:numPr>
+          <w:ilvl w:val="1"/>
+          <w:numId w:val="2"/>
+        </w:numPr>
+        <w:rPr>
+          <w:i/>
+          <w:iCs/>
+        </w:rPr>
+      </w:pPr>
+      <w:r>
+        <w:rPr>
+          <w:i/>
+          <w:iCs/>
+        </w:rPr>
+        <w:t>sudo apt install net-tools</w:t>
+      </w:r>
+    </w:p>
+    <w:p>
+      <w:pPr>
+        <w:pStyle w:val="ListParagraph"/>
+        <w:numPr>
+          <w:ilvl w:val="1"/>
+          <w:numId w:val="2"/>
+        </w:numPr>
+        <w:rPr>
+          <w:i/>
+          <w:iCs/>
+        </w:rPr>
+      </w:pPr>
+      <w:r>
+        <w:rPr>
+          <w:i/>
+          <w:iCs/>
+        </w:rPr>
+        <w:t>sudo netstat -ano</w:t>
+      </w:r>
+    </w:p>
+    <w:p>
+      <w:pPr>
+        <w:pStyle w:val="ListParagraph"/>
+        <w:numPr>
+          <w:ilvl w:val="0"/>
+          <w:numId w:val="2"/>
+        </w:numPr>
+      </w:pPr>
+      <w:r>
+        <w:t>Installing tcpdump to listen the packet capturing through ports.</w:t>
+      </w:r>
+    </w:p>
+    <w:p>
+      <w:pPr>
+        <w:pStyle w:val="ListParagraph"/>
+        <w:numPr>
+          <w:ilvl w:val="1"/>
+          <w:numId w:val="2"/>
+        </w:numPr>
+        <w:rPr>
+          <w:i/>
+          <w:iCs/>
+          <w:highlight w:val="yellow"/>
+        </w:rPr>
+      </w:pPr>
+      <w:r>
+        <w:rPr>
+          <w:i/>
+          <w:iCs/>
+          <w:highlight w:val="yellow"/>
+        </w:rPr>
+        <w:t>sudo tcpdump -i etf0 port 514</w:t>
+      </w:r>
+    </w:p>
+    <w:p>
+      <w:pPr>
+        <w:pStyle w:val="ListParagraph"/>
+        <w:numPr>
+          <w:ilvl w:val="1"/>
+          <w:numId w:val="2"/>
+        </w:numPr>
+      </w:pPr>
+      <w:r>
+        <w:t xml:space="preserve">etf0 is the ethernet name. can be found by the </w:t>
+      </w:r>
+      <w:r>
+        <w:rPr>
+          <w:i/>
+          <w:iCs/>
+        </w:rPr>
+        <w:t>ifconfig</w:t>
+      </w:r>
+      <w:r>
+        <w:t xml:space="preserve"> command.</w:t>
+      </w:r>
+    </w:p>
+    <w:p>
+      <w:pPr>
+        <w:pStyle w:val="ListParagraph"/>
+        <w:numPr>
+          <w:ilvl w:val="0"/>
+          <w:numId w:val="2"/>
+        </w:numPr>
+      </w:pPr>
+      <w:r>
+        <w:t>C</w:t>
+      </w:r>
+      <w:r>
+        <w:t>onfiguration</w:t>
+      </w:r>
+      <w:r>
+        <w:t xml:space="preserve"> file of rsyslog</w:t>
+      </w:r>
+    </w:p>
+    <w:p>
+      <w:pPr>
+        <w:pStyle w:val="ListParagraph"/>
+        <w:numPr>
+          <w:ilvl w:val="1"/>
+          <w:numId w:val="2"/>
+        </w:numPr>
+        <w:rPr>
+          <w:i/>
+          <w:iCs/>
+        </w:rPr>
+      </w:pPr>
+      <w:r>
+        <w:rPr>
+          <w:i/>
+          <w:iCs/>
+        </w:rPr>
+        <w:t>sudo nano /etc/rsyslog.conf</w:t>
+      </w:r>
+    </w:p>
+    <w:p>
+      <w:pPr>
+        <w:pStyle w:val="ListParagraph"/>
+        <w:numPr>
+          <w:ilvl w:val="0"/>
+          <w:numId w:val="2"/>
+        </w:numPr>
+        <w:rPr>
+          <w:i/>
+          <w:iCs/>
+        </w:rPr>
+      </w:pPr>
+      <w:r>
+        <w:t>Restart the rsyslog service when ever you change the rules or rsyslog configuration file.</w:t>
+      </w:r>
+    </w:p>
+    <w:p>
+      <w:pPr>
+        <w:pStyle w:val="ListParagraph"/>
+        <w:numPr>
+          <w:ilvl w:val="1"/>
+          <w:numId w:val="2"/>
+        </w:numPr>
+        <w:rPr>
+          <w:i/>
+          <w:iCs/>
+        </w:rPr>
+      </w:pPr>
+      <w:r>
+        <w:rPr>
+          <w:i/>
+          <w:iCs/>
+        </w:rPr>
+        <w:t>s</w:t>
+      </w:r>
+      <w:r>
+        <w:rPr>
+          <w:i/>
+          <w:iCs/>
+        </w:rPr>
+        <w:t>ervice rsyslog restart</w:t>
+      </w:r>
+    </w:p>
+    <w:p>
+      <w:pPr>
+        <w:pStyle w:val="ListParagraph"/>
+        <w:numPr>
+          <w:ilvl w:val="0"/>
+          <w:numId w:val="2"/>
+        </w:numPr>
+      </w:pPr>
+      <w:r>
+        <w:t>rsyslog logs are default stored location.</w:t>
+      </w:r>
+    </w:p>
+    <w:p>
+      <w:pPr>
+        <w:pStyle w:val="ListParagraph"/>
+        <w:numPr>
+          <w:ilvl w:val="1"/>
+          <w:numId w:val="2"/>
+        </w:numPr>
+        <w:rPr>
+          <w:i/>
+          <w:iCs/>
+        </w:rPr>
+      </w:pPr>
+      <w:r>
+        <w:rPr>
+          <w:i/>
+          <w:iCs/>
+        </w:rPr>
+        <w:t>cd /var/log/syslog</w:t>
+      </w:r>
+    </w:p>
+    <w:p>
+      <w:pPr>
+        <w:pStyle w:val="ListParagraph"/>
+        <w:numPr>
+          <w:ilvl w:val="1"/>
+          <w:numId w:val="2"/>
+        </w:numPr>
+        <w:rPr>
+          <w:i/>
+          <w:iCs/>
+        </w:rPr>
+      </w:pPr>
+      <w:r>
+        <w:rPr>
+          <w:i/>
+          <w:iCs/>
+        </w:rPr>
+        <w:t>tail -5 syslog</w:t>
+      </w:r>
+    </w:p>
+    <w:p>
+      <w:pPr>
+        <w:pStyle w:val="ListParagraph"/>
+        <w:numPr>
+          <w:ilvl w:val="0"/>
+          <w:numId w:val="2"/>
+        </w:numPr>
+        <w:rPr>
+          <w:i/>
+          <w:iCs/>
+        </w:rPr>
+      </w:pPr>
+      <w:r>
+        <w:t>Logs are sent from VM-1 to VM-2.</w:t>
+      </w:r>
+    </w:p>
+    <w:p>
+      <w:pPr>
+        <w:pStyle w:val="ListParagraph"/>
+        <w:numPr>
+          <w:ilvl w:val="1"/>
+          <w:numId w:val="2"/>
+        </w:numPr>
+        <w:rPr>
+          <w:i/>
+          <w:iCs/>
+          <w:highlight w:val="yellow"/>
+        </w:rPr>
+      </w:pPr>
+      <w:r>
+        <w:rPr>
+          <w:i/>
+          <w:iCs/>
+          <w:highlight w:val="yellow"/>
+        </w:rPr>
+        <w:t xml:space="preserve">Logger –server </w:t>
+      </w:r>
+      <w:r>
+        <w:rPr>
+          <w:highlight w:val="yellow"/>
+        </w:rPr>
+        <w:t xml:space="preserve">VM-2_ip_address </w:t>
+      </w:r>
+      <w:r>
+        <w:rPr>
+          <w:i/>
+          <w:iCs/>
+          <w:highlight w:val="yellow"/>
+        </w:rPr>
+        <w:t>–port 514 “message”.</w:t>
+      </w:r>
+    </w:p>
+    <w:p>
+      <w:pPr>
+        <w:pStyle w:val="ListParagraph"/>
+        <w:numPr>
+          <w:ilvl w:val="1"/>
+          <w:numId w:val="2"/>
+        </w:numPr>
+        <w:rPr>
+          <w:i/>
+          <w:iCs/>
+        </w:rPr>
+      </w:pPr>
+      <w:r>
+        <w:rPr>
+          <w:i/>
+          <w:iCs/>
+        </w:rPr>
+        <w:t xml:space="preserve">Logger –server </w:t>
+      </w:r>
+      <w:r>
+        <w:t>VM-2</w:t>
+      </w:r>
+      <w:r>
+        <w:t>_</w:t>
+      </w:r>
+      <w:r>
+        <w:t>ip</w:t>
+      </w:r>
+      <w:r>
+        <w:t>_</w:t>
+      </w:r>
+      <w:r>
+        <w:t>address</w:t>
+      </w:r>
+      <w:r>
+        <w:t xml:space="preserve"> </w:t>
+      </w:r>
+      <w:r>
+        <w:rPr>
+          <w:i/>
+          <w:iCs/>
+        </w:rPr>
+        <w:t>–port 514</w:t>
+      </w:r>
+      <w:r>
+        <w:rPr>
+          <w:i/>
+          <w:iCs/>
+        </w:rPr>
+        <w:t xml:space="preserve"> –priority user.error</w:t>
+      </w:r>
+      <w:r>
+        <w:rPr>
+          <w:i/>
+          <w:iCs/>
+        </w:rPr>
+        <w:t xml:space="preserve"> “message”.</w:t>
+      </w:r>
+    </w:p>
+    <w:p>
+      <w:pPr>
+        <w:rPr>
+          <w:i/>
+          <w:iCs/>
+        </w:rPr>
+      </w:pPr>
+      <w:r>
+        <w:rPr>
+          <w:noProof/>
+        </w:rPr>
+        <w:drawing>
+          <wp:inline distT="0" distB="0" distL="0" distR="0" wp14:anchorId="7EB52F79" wp14:editId="5192BD84">
+            <wp:extent cx="5731510" cy="3014980"/>
+            <wp:effectExtent l="0" t="0" r="2540" b="0"/>
+            <wp:docPr id="911738255" name="Picture 1"/>
+            <wp:cNvGraphicFramePr>
+              <a:graphicFrameLocks xmlns:a="http://schemas.openxmlformats.org/drawingml/2006/main" noChangeAspect="1"/>
+            </wp:cNvGraphicFramePr>
+            <a:graphic xmlns:a="http://schemas.openxmlformats.org/drawingml/2006/main">
+              <a:graphicData uri="http://schemas.openxmlformats.org/drawingml/2006/picture">
+                <pic:pic xmlns:pic="http://schemas.openxmlformats.org/drawingml/2006/picture">
+                  <pic:nvPicPr>
+                    <pic:cNvPr id="911738255" name=""/>
+                    <pic:cNvPicPr/>
+                  </pic:nvPicPr>
+                  <pic:blipFill>
+                    <a:blip r:embed="rId18"/>
+                    <a:stretch>
+                      <a:fillRect/>
+                    </a:stretch>
+                  </pic:blipFill>
+                  <pic:spPr>
+                    <a:xfrm>
+                      <a:off x="0" y="0"/>
+                      <a:ext cx="5731510" cy="3014980"/>
+                    </a:xfrm>
+                    <a:prstGeom prst="rect">
+                      <a:avLst/>
+                    </a:prstGeom>
+                  </pic:spPr>
+                </pic:pic>
+              </a:graphicData>
+            </a:graphic>
+          </wp:inline>
+        </w:drawing>
+      </w:r>
+    </w:p>
+    <w:p>
+      <w:pPr>
+        <w:pStyle w:val="ListParagraph"/>
+        <w:numPr>
+          <w:ilvl w:val="0"/>
+          <w:numId w:val="2"/>
+        </w:numPr>
+        <w:rPr>
+          <w:i/>
+          <w:iCs/>
+        </w:rPr>
+      </w:pPr>
+      <w:r>
+        <w:t>Install OMS or AMA agent in the VM to export the rsyslog logs to sentinel.</w:t>
+      </w:r>
+    </w:p>
+    <w:p>
+      <w:r>
+        <w:rPr>
+          <w:noProof/>
+        </w:rPr>
+        <w:drawing>
+          <wp:inline distT="0" distB="0" distL="0" distR="0" wp14:anchorId="45B850AE" wp14:editId="0399844E">
+            <wp:extent cx="5731510" cy="2797175"/>
+            <wp:effectExtent l="0" t="0" r="2540" b="3175"/>
+            <wp:docPr id="936894353" name="Picture 1"/>
+            <wp:cNvGraphicFramePr>
+              <a:graphicFrameLocks xmlns:a="http://schemas.openxmlformats.org/drawingml/2006/main" noChangeAspect="1"/>
+            </wp:cNvGraphicFramePr>
+            <a:graphic xmlns:a="http://schemas.openxmlformats.org/drawingml/2006/main">
+              <a:graphicData uri="http://schemas.openxmlformats.org/drawingml/2006/picture">
+                <pic:pic xmlns:pic="http://schemas.openxmlformats.org/drawingml/2006/picture">
+                  <pic:nvPicPr>
+                    <pic:cNvPr id="936894353" name=""/>
+                    <pic:cNvPicPr/>
+                  </pic:nvPicPr>
+                  <pic:blipFill>
+                    <a:blip r:embed="rId19"/>
+                    <a:stretch>
+                      <a:fillRect/>
+                    </a:stretch>
+                  </pic:blipFill>
+                  <pic:spPr>
+                    <a:xfrm>
+                      <a:off x="0" y="0"/>
+                      <a:ext cx="5731510" cy="2797175"/>
+                    </a:xfrm>
+                    <a:prstGeom prst="rect">
+                      <a:avLst/>
+                    </a:prstGeom>
+                  </pic:spPr>
+                </pic:pic>
+              </a:graphicData>
+            </a:graphic>
+          </wp:inline>
+        </w:drawing>
+      </w:r>
+    </w:p>
+    <w:p>
+      <w:pPr>
+        <w:pStyle w:val="ListParagraph"/>
+        <w:numPr>
+          <w:ilvl w:val="0"/>
+          <w:numId w:val="2"/>
+        </w:numPr>
+      </w:pPr>
+      <w:r>
+        <w:t>The logs are sent to the workspace which are further monitored from Sentinel.</w:t>
+      </w:r>
+    </w:p>
+    <w:p>
+      <w:pPr>
+        <w:ind w:left="360"/>
+      </w:pPr>
+      <w:r>
+        <w:rPr>
+          <w:noProof/>
+        </w:rPr>
+        <w:drawing>
+          <wp:inline distT="0" distB="0" distL="0" distR="0" wp14:anchorId="0F67821F" wp14:editId="7E196AB6">
+            <wp:extent cx="5731510" cy="2797175"/>
+            <wp:effectExtent l="0" t="0" r="2540" b="3175"/>
+            <wp:docPr id="1909600872" name="Picture 1"/>
+            <wp:cNvGraphicFramePr>
+              <a:graphicFrameLocks xmlns:a="http://schemas.openxmlformats.org/drawingml/2006/main" noChangeAspect="1"/>
+            </wp:cNvGraphicFramePr>
+            <a:graphic xmlns:a="http://schemas.openxmlformats.org/drawingml/2006/main">
+              <a:graphicData uri="http://schemas.openxmlformats.org/drawingml/2006/picture">
+                <pic:pic xmlns:pic="http://schemas.openxmlformats.org/drawingml/2006/picture">
+                  <pic:nvPicPr>
+                    <pic:cNvPr id="1909600872" name=""/>
+                    <pic:cNvPicPr/>
+                  </pic:nvPicPr>
+                  <pic:blipFill>
+                    <a:blip r:embed="rId20"/>
+                    <a:stretch>
+                      <a:fillRect/>
+                    </a:stretch>
+                  </pic:blipFill>
+                  <pic:spPr>
+                    <a:xfrm>
+                      <a:off x="0" y="0"/>
+                      <a:ext cx="5731510" cy="2797175"/>
+                    </a:xfrm>
+                    <a:prstGeom prst="rect">
+                      <a:avLst/>
+                    </a:prstGeom>
+                  </pic:spPr>
+                </pic:pic>
+              </a:graphicData>
+            </a:graphic>
+          </wp:inline>
+        </w:drawing>
       </w:r>
     </w:p>
     <w:sectPr>

</xml_diff>